<commit_message>
Contexto e justificativa V2
</commit_message>
<xml_diff>
--- a/P.I/Contexto e justificativa/Contexto de negócio.docx
+++ b/P.I/Contexto e justificativa/Contexto de negócio.docx
@@ -1,6 +1,6 @@
 
 <file path=word/document.xml><?xml version="1.0" encoding="utf-8"?>
-<w:document xmlns:wpc="http://schemas.microsoft.com/office/word/2010/wordprocessingCanvas" xmlns:mc="http://schemas.openxmlformats.org/markup-compatibility/2006" xmlns:o="urn:schemas-microsoft-com:office:office" xmlns:r="http://schemas.openxmlformats.org/officeDocument/2006/relationships" xmlns:m="http://schemas.openxmlformats.org/officeDocument/2006/math" xmlns:v="urn:schemas-microsoft-com:vml" xmlns:wp14="http://schemas.microsoft.com/office/word/2010/wordprocessingDrawing" xmlns:wp="http://schemas.openxmlformats.org/drawingml/2006/wordprocessingDrawing" xmlns:w10="urn:schemas-microsoft-com:office:word" xmlns:w="http://schemas.openxmlformats.org/wordprocessingml/2006/main" xmlns:w14="http://schemas.microsoft.com/office/word/2010/wordml" xmlns:wpg="http://schemas.microsoft.com/office/word/2010/wordprocessingGroup" xmlns:wpi="http://schemas.microsoft.com/office/word/2010/wordprocessingInk" xmlns:wne="http://schemas.microsoft.com/office/word/2006/wordml" xmlns:wps="http://schemas.microsoft.com/office/word/2010/wordprocessingShape" mc:Ignorable="w14 wp14">
+<w:document xmlns:wpc="http://schemas.microsoft.com/office/word/2010/wordprocessingCanvas" xmlns:cx="http://schemas.microsoft.com/office/drawing/2014/chartex" xmlns:cx1="http://schemas.microsoft.com/office/drawing/2015/9/8/chartex" xmlns:cx2="http://schemas.microsoft.com/office/drawing/2015/10/21/chartex" xmlns:cx3="http://schemas.microsoft.com/office/drawing/2016/5/9/chartex" xmlns:cx4="http://schemas.microsoft.com/office/drawing/2016/5/10/chartex" xmlns:cx5="http://schemas.microsoft.com/office/drawing/2016/5/11/chartex" xmlns:cx6="http://schemas.microsoft.com/office/drawing/2016/5/12/chartex" xmlns:cx7="http://schemas.microsoft.com/office/drawing/2016/5/13/chartex" xmlns:cx8="http://schemas.microsoft.com/office/drawing/2016/5/14/chartex" xmlns:mc="http://schemas.openxmlformats.org/markup-compatibility/2006" xmlns:aink="http://schemas.microsoft.com/office/drawing/2016/ink" xmlns:am3d="http://schemas.microsoft.com/office/drawing/2017/model3d" xmlns:o="urn:schemas-microsoft-com:office:office" xmlns:r="http://schemas.openxmlformats.org/officeDocument/2006/relationships" xmlns:m="http://schemas.openxmlformats.org/officeDocument/2006/math" xmlns:v="urn:schemas-microsoft-com:vml" xmlns:wp14="http://schemas.microsoft.com/office/word/2010/wordprocessingDrawing" xmlns:wp="http://schemas.openxmlformats.org/drawingml/2006/wordprocessingDrawing" xmlns:w10="urn:schemas-microsoft-com:office:word" xmlns:w="http://schemas.openxmlformats.org/wordprocessingml/2006/main" xmlns:w14="http://schemas.microsoft.com/office/word/2010/wordml" xmlns:w15="http://schemas.microsoft.com/office/word/2012/wordml" xmlns:w16cex="http://schemas.microsoft.com/office/word/2018/wordml/cex" xmlns:w16cid="http://schemas.microsoft.com/office/word/2016/wordml/cid" xmlns:w16="http://schemas.microsoft.com/office/word/2018/wordml" xmlns:w16se="http://schemas.microsoft.com/office/word/2015/wordml/symex" xmlns:wpg="http://schemas.microsoft.com/office/word/2010/wordprocessingGroup" xmlns:wpi="http://schemas.microsoft.com/office/word/2010/wordprocessingInk" xmlns:wne="http://schemas.microsoft.com/office/word/2006/wordml" xmlns:wps="http://schemas.microsoft.com/office/word/2010/wordprocessingShape" mc:Ignorable="w14 w15 w16se w16cid w16 w16cex wp14">
   <w:body>
     <w:p>
       <w:pPr>
@@ -46,7 +46,7 @@
           <w:szCs w:val="40"/>
         </w:rPr>
         <w:drawing>
-          <wp:anchor distT="0" distB="0" distL="114300" distR="114300" simplePos="0" relativeHeight="251658240" behindDoc="1" locked="0" layoutInCell="1" allowOverlap="1" wp14:anchorId="7AF70551" wp14:editId="7193DCB9">
+          <wp:anchor distT="0" distB="0" distL="114300" distR="114300" simplePos="0" relativeHeight="251658240" behindDoc="1" locked="0" layoutInCell="1" allowOverlap="1" wp14:anchorId="0FD093CA" wp14:editId="4FC26FAB">
             <wp:simplePos x="0" y="0"/>
             <wp:positionH relativeFrom="margin">
               <wp:posOffset>-45085</wp:posOffset>
@@ -71,7 +71,7 @@
                     </pic:cNvPicPr>
                   </pic:nvPicPr>
                   <pic:blipFill>
-                    <a:blip r:embed="rId6" cstate="print">
+                    <a:blip r:embed="rId5" cstate="print">
                       <a:extLst>
                         <a:ext uri="{28A0092B-C50C-407E-A947-70E740481C1C}">
                           <a14:useLocalDpi xmlns:a14="http://schemas.microsoft.com/office/drawing/2010/main" val="0"/>
@@ -116,7 +116,6 @@
         </w:rPr>
         <w:t xml:space="preserve">1. </w:t>
       </w:r>
-      <w:proofErr w:type="gramStart"/>
       <w:r>
         <w:rPr>
           <w:rFonts w:asciiTheme="minorHAnsi" w:hAnsiTheme="minorHAnsi" w:cs="Aharoni"/>
@@ -126,19 +125,7 @@
           <w:szCs w:val="40"/>
           <w:u w:val="single"/>
         </w:rPr>
-        <w:t>O que é armazenagem de grãos e qual é</w:t>
-      </w:r>
-      <w:proofErr w:type="gramEnd"/>
-      <w:r>
-        <w:rPr>
-          <w:rFonts w:asciiTheme="minorHAnsi" w:hAnsiTheme="minorHAnsi" w:cs="Aharoni"/>
-          <w:bCs w:val="0"/>
-          <w:spacing w:val="3"/>
-          <w:sz w:val="40"/>
-          <w:szCs w:val="40"/>
-          <w:u w:val="single"/>
-        </w:rPr>
-        <w:t xml:space="preserve"> a sua importância?</w:t>
+        <w:t>O que é armazenagem de grãos e qual é a sua importância?</w:t>
       </w:r>
     </w:p>
     <w:p>
@@ -156,7 +143,23 @@
           <w:spacing w:val="3"/>
           <w:shd w:val="clear" w:color="auto" w:fill="F6F7F8"/>
         </w:rPr>
-        <w:t>A armazenagem de grãos é o processo de guardar os grãos produzidos com o intuito de preservar suas qualidades físicas e químicas desde a colheita até o abastecimento.</w:t>
+        <w:t>A armazenagem de grãos é o processo de guardar os grãos produzidos</w:t>
+      </w:r>
+      <w:r>
+        <w:rPr>
+          <w:rFonts w:cs="Arial"/>
+          <w:spacing w:val="3"/>
+          <w:shd w:val="clear" w:color="auto" w:fill="F6F7F8"/>
+        </w:rPr>
+        <w:t>,</w:t>
+      </w:r>
+      <w:r>
+        <w:rPr>
+          <w:rFonts w:cs="Arial"/>
+          <w:spacing w:val="3"/>
+          <w:shd w:val="clear" w:color="auto" w:fill="F6F7F8"/>
+        </w:rPr>
+        <w:t xml:space="preserve"> com o intuito de preservar suas qualidades físicas e químicas desde a colheita até o abastecimento.</w:t>
       </w:r>
     </w:p>
     <w:p>
@@ -244,20 +247,8 @@
           <w:szCs w:val="40"/>
           <w:u w:val="single"/>
         </w:rPr>
-        <w:t xml:space="preserve">2. Quais são os benefícios de um armazenamento correto dos </w:t>
-      </w:r>
-      <w:proofErr w:type="gramStart"/>
-      <w:r>
-        <w:rPr>
-          <w:rFonts w:cs="Aharoni"/>
-          <w:b/>
-          <w:sz w:val="40"/>
-          <w:szCs w:val="40"/>
-          <w:u w:val="single"/>
-        </w:rPr>
-        <w:t>grãos ?</w:t>
-      </w:r>
-      <w:proofErr w:type="gramEnd"/>
+        <w:t>2. Quais são os benefícios de um armazenamento correto dos grãos?</w:t>
+      </w:r>
     </w:p>
     <w:p>
       <w:pPr>
@@ -274,15 +265,7 @@
           <w:spacing w:val="3"/>
           <w:shd w:val="clear" w:color="auto" w:fill="F6F7F8"/>
         </w:rPr>
-        <w:t xml:space="preserve">- Diminui as perdas </w:t>
-      </w:r>
-      <w:r>
-        <w:rPr>
-          <w:rFonts w:cs="Arial"/>
-          <w:spacing w:val="3"/>
-          <w:shd w:val="clear" w:color="auto" w:fill="F6F7F8"/>
-        </w:rPr>
-        <w:t>quantitativas e qualitativas</w:t>
+        <w:t>- Diminui as perdas quantitativas e qualitativas</w:t>
       </w:r>
       <w:r>
         <w:rPr>
@@ -314,15 +297,23 @@
           <w:spacing w:val="3"/>
           <w:shd w:val="clear" w:color="auto" w:fill="F6F7F8"/>
         </w:rPr>
-        <w:t xml:space="preserve"> ou devidas</w:t>
-      </w:r>
-      <w:r>
-        <w:rPr>
-          <w:rFonts w:cs="Arial"/>
-          <w:spacing w:val="3"/>
-          <w:shd w:val="clear" w:color="auto" w:fill="F6F7F8"/>
-        </w:rPr>
-        <w:t xml:space="preserve"> o armazenamento em locais inapropriados;</w:t>
+        <w:t xml:space="preserve"> ou devidas </w:t>
+      </w:r>
+      <w:r>
+        <w:rPr>
+          <w:rFonts w:cs="Arial"/>
+          <w:spacing w:val="3"/>
+          <w:shd w:val="clear" w:color="auto" w:fill="F6F7F8"/>
+        </w:rPr>
+        <w:t>a</w:t>
+      </w:r>
+      <w:r>
+        <w:rPr>
+          <w:rFonts w:cs="Arial"/>
+          <w:spacing w:val="3"/>
+          <w:shd w:val="clear" w:color="auto" w:fill="F6F7F8"/>
+        </w:rPr>
+        <w:t>o armazenamento em locais inapropriados;</w:t>
       </w:r>
     </w:p>
     <w:p>
@@ -428,7 +419,6 @@
         </w:rPr>
         <w:t>Sendo assim, pode-se dizer que armazenar corretamente seu produto, aumentará</w:t>
       </w:r>
-      <w:proofErr w:type="gramStart"/>
       <w:r>
         <w:rPr>
           <w:rFonts w:cs="Arial"/>
@@ -437,15 +427,6 @@
         </w:rPr>
         <w:t xml:space="preserve"> </w:t>
       </w:r>
-      <w:r>
-        <w:rPr>
-          <w:rFonts w:cs="Arial"/>
-          <w:spacing w:val="3"/>
-          <w:shd w:val="clear" w:color="auto" w:fill="F6F7F8"/>
-        </w:rPr>
-        <w:t xml:space="preserve"> </w:t>
-      </w:r>
-      <w:proofErr w:type="gramEnd"/>
       <w:r>
         <w:rPr>
           <w:rFonts w:cs="Arial"/>
@@ -614,7 +595,7 @@
           <w:shd w:val="clear" w:color="auto" w:fill="F6F7F8"/>
         </w:rPr>
         <w:drawing>
-          <wp:anchor distT="0" distB="0" distL="114300" distR="114300" simplePos="0" relativeHeight="251659264" behindDoc="0" locked="0" layoutInCell="1" allowOverlap="1" wp14:anchorId="72AFFBD0" wp14:editId="645C56DE">
+          <wp:anchor distT="0" distB="0" distL="114300" distR="114300" simplePos="0" relativeHeight="251659264" behindDoc="0" locked="0" layoutInCell="1" allowOverlap="1" wp14:anchorId="7142D14E" wp14:editId="2B64838A">
             <wp:simplePos x="0" y="0"/>
             <wp:positionH relativeFrom="margin">
               <wp:posOffset>-38735</wp:posOffset>
@@ -639,7 +620,7 @@
                     </pic:cNvPicPr>
                   </pic:nvPicPr>
                   <pic:blipFill>
-                    <a:blip r:embed="rId7">
+                    <a:blip r:embed="rId6">
                       <a:extLst>
                         <a:ext uri="{28A0092B-C50C-407E-A947-70E740481C1C}">
                           <a14:useLocalDpi xmlns:a14="http://schemas.microsoft.com/office/drawing/2010/main" val="0"/>
@@ -685,40 +666,7 @@
           <w:szCs w:val="22"/>
           <w:shd w:val="clear" w:color="auto" w:fill="F6F7F8"/>
         </w:rPr>
-        <w:t>Silo pulmão: s</w:t>
-      </w:r>
-      <w:r>
-        <w:rPr>
-          <w:rFonts w:asciiTheme="minorHAnsi" w:hAnsiTheme="minorHAnsi" w:cs="Arial"/>
-          <w:b w:val="0"/>
-          <w:spacing w:val="3"/>
-          <w:sz w:val="22"/>
-          <w:szCs w:val="22"/>
-          <w:shd w:val="clear" w:color="auto" w:fill="F6F7F8"/>
-        </w:rPr>
-        <w:t>ão silos usados como apoio durante o recebimento dos grãos. Portanto, eles armazenam os grãos limpos, porém úmidos, por poucas horas, até o momento em que os grãos são direcionados para o secador.</w:t>
-      </w:r>
-      <w:r>
-        <w:rPr>
-          <w:rFonts w:asciiTheme="minorHAnsi" w:hAnsiTheme="minorHAnsi" w:cs="Arial"/>
-          <w:b w:val="0"/>
-          <w:spacing w:val="3"/>
-          <w:sz w:val="22"/>
-          <w:szCs w:val="22"/>
-          <w:shd w:val="clear" w:color="auto" w:fill="F6F7F8"/>
-        </w:rPr>
-        <w:t xml:space="preserve"> E</w:t>
-      </w:r>
-      <w:r>
-        <w:rPr>
-          <w:rFonts w:asciiTheme="minorHAnsi" w:hAnsiTheme="minorHAnsi" w:cs="Arial"/>
-          <w:b w:val="0"/>
-          <w:spacing w:val="3"/>
-          <w:sz w:val="22"/>
-          <w:szCs w:val="22"/>
-          <w:shd w:val="clear" w:color="auto" w:fill="F6F7F8"/>
-        </w:rPr>
-        <w:t>sse tipo de silo deve possuir sistema de ventilação de ar natural para evitar o aquecimento da massa de grãos devido à umidade elevada.</w:t>
+        <w:t>Silo pulmão: são silos usados como apoio durante o recebimento dos grãos. Portanto, eles armazenam os grãos limpos, porém úmidos, por poucas horas, até o momento em que os grãos são direcionados para o secador. Esse tipo de silo deve possuir sistema de ventilação de ar natural para evitar o aquecimento da massa de grãos devido à umidade elevada.</w:t>
       </w:r>
     </w:p>
     <w:p>
@@ -758,7 +706,7 @@
           <w:shd w:val="clear" w:color="auto" w:fill="F6F7F8"/>
         </w:rPr>
         <w:drawing>
-          <wp:anchor distT="0" distB="0" distL="114300" distR="114300" simplePos="0" relativeHeight="251660288" behindDoc="0" locked="0" layoutInCell="1" allowOverlap="1" wp14:anchorId="7DD9C74E" wp14:editId="26BFFD30">
+          <wp:anchor distT="0" distB="0" distL="114300" distR="114300" simplePos="0" relativeHeight="251660288" behindDoc="0" locked="0" layoutInCell="1" allowOverlap="1" wp14:anchorId="4A1715AE" wp14:editId="72A7982A">
             <wp:simplePos x="0" y="0"/>
             <wp:positionH relativeFrom="margin">
               <wp:posOffset>-38735</wp:posOffset>
@@ -783,7 +731,7 @@
                     </pic:cNvPicPr>
                   </pic:nvPicPr>
                   <pic:blipFill>
-                    <a:blip r:embed="rId8">
+                    <a:blip r:embed="rId7">
                       <a:extLst>
                         <a:ext uri="{28A0092B-C50C-407E-A947-70E740481C1C}">
                           <a14:useLocalDpi xmlns:a14="http://schemas.microsoft.com/office/drawing/2010/main" val="0"/>
@@ -850,34 +798,7 @@
           <w:sz w:val="22"/>
           <w:szCs w:val="22"/>
         </w:rPr>
-        <w:t xml:space="preserve">Após a espera, os grãos são encaminhados para o silo secador. </w:t>
-      </w:r>
-      <w:r>
-        <w:rPr>
-          <w:rFonts w:asciiTheme="minorHAnsi" w:hAnsiTheme="minorHAnsi" w:cs="Arial"/>
-          <w:spacing w:val="3"/>
-          <w:sz w:val="22"/>
-          <w:szCs w:val="22"/>
-        </w:rPr>
-        <w:t>Nele, os grãos recebem ar natural ou aquecido para secagem.</w:t>
-      </w:r>
-      <w:r>
-        <w:rPr>
-          <w:rFonts w:asciiTheme="minorHAnsi" w:hAnsiTheme="minorHAnsi" w:cs="Arial"/>
-          <w:spacing w:val="3"/>
-          <w:sz w:val="22"/>
-          <w:szCs w:val="22"/>
-        </w:rPr>
-        <w:t xml:space="preserve"> </w:t>
-      </w:r>
-      <w:r>
-        <w:rPr>
-          <w:rFonts w:asciiTheme="minorHAnsi" w:hAnsiTheme="minorHAnsi" w:cs="Arial"/>
-          <w:spacing w:val="3"/>
-          <w:sz w:val="22"/>
-          <w:szCs w:val="22"/>
-        </w:rPr>
-        <w:t>No entanto, esse processo é lento e a umidade não deve ser elevada, visto que pode provocar o aquecimento da massa e, com isso, a fermentação dos grãos, o que afeta a qualidade.</w:t>
+        <w:t>Após a espera, os grãos são encaminhados para o silo secador. Nele, os grãos recebem ar natural ou aquecido para secagem. No entanto, esse processo é lento e a umidade não deve ser elevada, visto que pode provocar o aquecimento da massa e, com isso, a fermentação dos grãos, o que afeta a qualidade.</w:t>
       </w:r>
     </w:p>
     <w:p>
@@ -902,7 +823,7 @@
         </w:rPr>
         <w:lastRenderedPageBreak/>
         <w:drawing>
-          <wp:anchor distT="0" distB="0" distL="114300" distR="114300" simplePos="0" relativeHeight="251661312" behindDoc="0" locked="0" layoutInCell="1" allowOverlap="1" wp14:anchorId="73DF933B" wp14:editId="632039FD">
+          <wp:anchor distT="0" distB="0" distL="114300" distR="114300" simplePos="0" relativeHeight="251661312" behindDoc="0" locked="0" layoutInCell="1" allowOverlap="1" wp14:anchorId="228568F0" wp14:editId="73178564">
             <wp:simplePos x="0" y="0"/>
             <wp:positionH relativeFrom="margin">
               <wp:posOffset>-233680</wp:posOffset>
@@ -927,7 +848,7 @@
                     </pic:cNvPicPr>
                   </pic:nvPicPr>
                   <pic:blipFill>
-                    <a:blip r:embed="rId9">
+                    <a:blip r:embed="rId8">
                       <a:extLst>
                         <a:ext uri="{28A0092B-C50C-407E-A947-70E740481C1C}">
                           <a14:useLocalDpi xmlns:a14="http://schemas.microsoft.com/office/drawing/2010/main" val="0"/>
@@ -1049,7 +970,7 @@
           <w:shd w:val="clear" w:color="auto" w:fill="F6F7F8"/>
         </w:rPr>
         <w:drawing>
-          <wp:anchor distT="0" distB="0" distL="114300" distR="114300" simplePos="0" relativeHeight="251662336" behindDoc="0" locked="0" layoutInCell="1" allowOverlap="1" wp14:anchorId="563EED95" wp14:editId="472D4CE3">
+          <wp:anchor distT="0" distB="0" distL="114300" distR="114300" simplePos="0" relativeHeight="251662336" behindDoc="0" locked="0" layoutInCell="1" allowOverlap="1" wp14:anchorId="68655519" wp14:editId="127E7F05">
             <wp:simplePos x="0" y="0"/>
             <wp:positionH relativeFrom="margin">
               <wp:posOffset>-177165</wp:posOffset>
@@ -1074,7 +995,7 @@
                     </pic:cNvPicPr>
                   </pic:nvPicPr>
                   <pic:blipFill>
-                    <a:blip r:embed="rId10">
+                    <a:blip r:embed="rId9">
                       <a:extLst>
                         <a:ext uri="{28A0092B-C50C-407E-A947-70E740481C1C}">
                           <a14:useLocalDpi xmlns:a14="http://schemas.microsoft.com/office/drawing/2010/main" val="0"/>
@@ -1132,17 +1053,7 @@
           <w:szCs w:val="22"/>
           <w:shd w:val="clear" w:color="auto" w:fill="F6F7F8"/>
         </w:rPr>
-        <w:t xml:space="preserve">Silo de expedição: </w:t>
-      </w:r>
-      <w:r>
-        <w:rPr>
-          <w:rFonts w:asciiTheme="minorHAnsi" w:hAnsiTheme="minorHAnsi" w:cs="Arial"/>
-          <w:spacing w:val="3"/>
-          <w:sz w:val="22"/>
-          <w:szCs w:val="22"/>
-          <w:shd w:val="clear" w:color="auto" w:fill="F6F7F8"/>
-        </w:rPr>
-        <w:t>Por fim, os silos de expedição são suspensos e, por meio de transportadores, recebem os grãos provenientes dos silos armazenadores.</w:t>
+        <w:t>Silo de expedição: Por fim, os silos de expedição são suspensos e, por meio de transportadores, recebem os grãos provenientes dos silos armazenadores.</w:t>
       </w:r>
     </w:p>
     <w:p>
@@ -1258,7 +1169,7 @@
           <w:lang w:eastAsia="pt-BR"/>
         </w:rPr>
         <w:drawing>
-          <wp:anchor distT="0" distB="0" distL="114300" distR="114300" simplePos="0" relativeHeight="251663360" behindDoc="0" locked="0" layoutInCell="1" allowOverlap="1" wp14:anchorId="19DE9150" wp14:editId="0A795E71">
+          <wp:anchor distT="0" distB="0" distL="114300" distR="114300" simplePos="0" relativeHeight="251663360" behindDoc="0" locked="0" layoutInCell="1" allowOverlap="1" wp14:anchorId="19DB9B9D" wp14:editId="18EDA3BD">
             <wp:simplePos x="0" y="0"/>
             <wp:positionH relativeFrom="margin">
               <wp:posOffset>-133985</wp:posOffset>
@@ -1283,7 +1194,7 @@
                     </pic:cNvPicPr>
                   </pic:nvPicPr>
                   <pic:blipFill>
-                    <a:blip r:embed="rId11">
+                    <a:blip r:embed="rId10">
                       <a:extLst>
                         <a:ext uri="{28A0092B-C50C-407E-A947-70E740481C1C}">
                           <a14:useLocalDpi xmlns:a14="http://schemas.microsoft.com/office/drawing/2010/main" val="0"/>
@@ -1340,9 +1251,8 @@
           <w:bdr w:val="none" w:sz="0" w:space="0" w:color="auto" w:frame="1"/>
           <w:shd w:val="clear" w:color="auto" w:fill="FFFFFF"/>
         </w:rPr>
-        <w:t xml:space="preserve">mostras de sementes estão sendo </w:t>
-      </w:r>
-      <w:proofErr w:type="gramStart"/>
+        <w:t xml:space="preserve">mostras de sementes estão sendo reunidas em um armazém nas Ilhas </w:t>
+      </w:r>
       <w:r>
         <w:rPr>
           <w:rStyle w:val="Forte"/>
@@ -1352,54 +1262,38 @@
           <w:bdr w:val="none" w:sz="0" w:space="0" w:color="auto" w:frame="1"/>
           <w:shd w:val="clear" w:color="auto" w:fill="FFFFFF"/>
         </w:rPr>
-        <w:t>reunidas em um armazém nas Ilhas</w:t>
-      </w:r>
-      <w:proofErr w:type="gramEnd"/>
-      <w:r>
-        <w:rPr>
-          <w:rStyle w:val="Forte"/>
-          <w:b w:val="0"/>
+        <w:t xml:space="preserve">Svalbard, no Ártico. </w:t>
+      </w:r>
+    </w:p>
+    <w:p>
+      <w:pPr>
+        <w:rPr>
           <w:sz w:val="24"/>
           <w:szCs w:val="24"/>
-          <w:bdr w:val="none" w:sz="0" w:space="0" w:color="auto" w:frame="1"/>
-          <w:shd w:val="clear" w:color="auto" w:fill="FFFFFF"/>
-        </w:rPr>
-        <w:t xml:space="preserve"> </w:t>
-      </w:r>
-      <w:r>
-        <w:rPr>
-          <w:rStyle w:val="Forte"/>
-          <w:b w:val="0"/>
+        </w:rPr>
+      </w:pPr>
+      <w:r>
+        <w:rPr>
           <w:sz w:val="24"/>
           <w:szCs w:val="24"/>
-          <w:bdr w:val="none" w:sz="0" w:space="0" w:color="auto" w:frame="1"/>
-          <w:shd w:val="clear" w:color="auto" w:fill="FFFFFF"/>
-        </w:rPr>
-        <w:t>Svalbard, no Ártico.</w:t>
-      </w:r>
-      <w:r>
-        <w:rPr>
-          <w:rStyle w:val="Forte"/>
-          <w:b w:val="0"/>
+        </w:rPr>
+        <w:t>O conceito do projeto é simples: imaginar tudo o que pode dar errado com as principais lavouras do mundo e assegurar que amostras delas fiquem intocadas aqui.</w:t>
+      </w:r>
+    </w:p>
+    <w:p>
+      <w:pPr>
+        <w:rPr>
           <w:sz w:val="24"/>
           <w:szCs w:val="24"/>
-          <w:bdr w:val="none" w:sz="0" w:space="0" w:color="auto" w:frame="1"/>
-          <w:shd w:val="clear" w:color="auto" w:fill="FFFFFF"/>
-        </w:rPr>
-        <w:t xml:space="preserve"> </w:t>
-      </w:r>
-    </w:p>
-    <w:p>
-      <w:pPr>
-        <w:rPr>
-          <w:rStyle w:val="Forte"/>
-          <w:b w:val="0"/>
+        </w:rPr>
+      </w:pPr>
+      <w:r>
+        <w:rPr>
           <w:sz w:val="24"/>
           <w:szCs w:val="24"/>
-          <w:bdr w:val="none" w:sz="0" w:space="0" w:color="auto" w:frame="1"/>
-          <w:shd w:val="clear" w:color="auto" w:fill="FFFFFF"/>
-        </w:rPr>
-      </w:pPr>
+        </w:rPr>
+        <w:t xml:space="preserve"> </w:t>
+      </w:r>
     </w:p>
     <w:p>
       <w:pPr>
@@ -1413,54 +1307,37 @@
           <w:sz w:val="24"/>
           <w:szCs w:val="24"/>
         </w:rPr>
-        <w:t>O conceito do projeto é simples: imaginar tudo o que pode dar errado com as principais lavouras do mundo e assegurar que amostras delas fiquem intocadas aqui.</w:t>
+        <w:lastRenderedPageBreak/>
+        <w:t>Por isso, a entrada do l</w:t>
       </w:r>
       <w:r>
         <w:rPr>
           <w:sz w:val="24"/>
           <w:szCs w:val="24"/>
         </w:rPr>
-        <w:t xml:space="preserve"> </w:t>
-      </w:r>
-    </w:p>
-    <w:p>
-      <w:pPr>
+        <w:t>ocal</w:t>
+      </w:r>
+      <w:r>
         <w:rPr>
           <w:sz w:val="24"/>
           <w:szCs w:val="24"/>
         </w:rPr>
-      </w:pPr>
+        <w:t xml:space="preserve"> fica 130 metros acima do nível do </w:t>
+      </w:r>
       <w:r>
         <w:rPr>
           <w:sz w:val="24"/>
           <w:szCs w:val="24"/>
         </w:rPr>
-        <w:lastRenderedPageBreak/>
-        <w:t xml:space="preserve">Por isso, a entrada do lugar fica 130 metros acima do nível do </w:t>
+        <w:t xml:space="preserve">mar, uma distância confortável </w:t>
       </w:r>
       <w:r>
         <w:rPr>
           <w:sz w:val="24"/>
           <w:szCs w:val="24"/>
         </w:rPr>
-        <w:t xml:space="preserve">mar, </w:t>
-      </w:r>
-      <w:proofErr w:type="gramStart"/>
-      <w:r>
-        <w:rPr>
-          <w:sz w:val="24"/>
-          <w:szCs w:val="24"/>
-        </w:rPr>
-        <w:t xml:space="preserve">uma distância confortável </w:t>
-      </w:r>
-      <w:r>
-        <w:rPr>
-          <w:sz w:val="24"/>
-          <w:szCs w:val="24"/>
-        </w:rPr>
         <w:t>acima das piores projeções do quanto os oceanos podem subir</w:t>
       </w:r>
-      <w:proofErr w:type="gramEnd"/>
       <w:r>
         <w:rPr>
           <w:sz w:val="24"/>
@@ -1486,8 +1363,6 @@
           <w:shd w:val="clear" w:color="auto" w:fill="FFFFFF"/>
         </w:rPr>
       </w:pPr>
-      <w:bookmarkStart w:id="0" w:name="_GoBack"/>
-      <w:bookmarkEnd w:id="0"/>
     </w:p>
     <w:p>
       <w:pPr>
@@ -1503,7 +1378,6 @@
     <w:p>
       <w:pPr>
         <w:spacing w:line="360" w:lineRule="auto"/>
-        <w:jc w:val="center"/>
         <w:rPr>
           <w:rFonts w:cs="Aharoni"/>
           <w:sz w:val="40"/>
@@ -1526,7 +1400,6 @@
     <w:p>
       <w:pPr>
         <w:spacing w:line="360" w:lineRule="auto"/>
-        <w:jc w:val="center"/>
         <w:rPr>
           <w:rFonts w:cs="Aharoni"/>
           <w:sz w:val="40"/>
@@ -1546,8 +1419,8 @@
 </file>
 
 <file path=word/numbering.xml><?xml version="1.0" encoding="utf-8"?>
-<w:numbering xmlns:wpc="http://schemas.microsoft.com/office/word/2010/wordprocessingCanvas" xmlns:mc="http://schemas.openxmlformats.org/markup-compatibility/2006" xmlns:o="urn:schemas-microsoft-com:office:office" xmlns:r="http://schemas.openxmlformats.org/officeDocument/2006/relationships" xmlns:m="http://schemas.openxmlformats.org/officeDocument/2006/math" xmlns:v="urn:schemas-microsoft-com:vml" xmlns:wp14="http://schemas.microsoft.com/office/word/2010/wordprocessingDrawing" xmlns:wp="http://schemas.openxmlformats.org/drawingml/2006/wordprocessingDrawing" xmlns:w10="urn:schemas-microsoft-com:office:word" xmlns:w="http://schemas.openxmlformats.org/wordprocessingml/2006/main" xmlns:w14="http://schemas.microsoft.com/office/word/2010/wordml" xmlns:wpg="http://schemas.microsoft.com/office/word/2010/wordprocessingGroup" xmlns:wpi="http://schemas.microsoft.com/office/word/2010/wordprocessingInk" xmlns:wne="http://schemas.microsoft.com/office/word/2006/wordml" xmlns:wps="http://schemas.microsoft.com/office/word/2010/wordprocessingShape" mc:Ignorable="w14 wp14">
-  <w:abstractNum w:abstractNumId="0">
+<w:numbering xmlns:wpc="http://schemas.microsoft.com/office/word/2010/wordprocessingCanvas" xmlns:cx="http://schemas.microsoft.com/office/drawing/2014/chartex" xmlns:cx1="http://schemas.microsoft.com/office/drawing/2015/9/8/chartex" xmlns:cx2="http://schemas.microsoft.com/office/drawing/2015/10/21/chartex" xmlns:cx3="http://schemas.microsoft.com/office/drawing/2016/5/9/chartex" xmlns:cx4="http://schemas.microsoft.com/office/drawing/2016/5/10/chartex" xmlns:cx5="http://schemas.microsoft.com/office/drawing/2016/5/11/chartex" xmlns:cx6="http://schemas.microsoft.com/office/drawing/2016/5/12/chartex" xmlns:cx7="http://schemas.microsoft.com/office/drawing/2016/5/13/chartex" xmlns:cx8="http://schemas.microsoft.com/office/drawing/2016/5/14/chartex" xmlns:mc="http://schemas.openxmlformats.org/markup-compatibility/2006" xmlns:aink="http://schemas.microsoft.com/office/drawing/2016/ink" xmlns:am3d="http://schemas.microsoft.com/office/drawing/2017/model3d" xmlns:o="urn:schemas-microsoft-com:office:office" xmlns:r="http://schemas.openxmlformats.org/officeDocument/2006/relationships" xmlns:m="http://schemas.openxmlformats.org/officeDocument/2006/math" xmlns:v="urn:schemas-microsoft-com:vml" xmlns:wp14="http://schemas.microsoft.com/office/word/2010/wordprocessingDrawing" xmlns:wp="http://schemas.openxmlformats.org/drawingml/2006/wordprocessingDrawing" xmlns:w10="urn:schemas-microsoft-com:office:word" xmlns:w="http://schemas.openxmlformats.org/wordprocessingml/2006/main" xmlns:w14="http://schemas.microsoft.com/office/word/2010/wordml" xmlns:w15="http://schemas.microsoft.com/office/word/2012/wordml" xmlns:w16cex="http://schemas.microsoft.com/office/word/2018/wordml/cex" xmlns:w16cid="http://schemas.microsoft.com/office/word/2016/wordml/cid" xmlns:w16="http://schemas.microsoft.com/office/word/2018/wordml" xmlns:w16se="http://schemas.microsoft.com/office/word/2015/wordml/symex" xmlns:wpg="http://schemas.microsoft.com/office/word/2010/wordprocessingGroup" xmlns:wpi="http://schemas.microsoft.com/office/word/2010/wordprocessingInk" xmlns:wne="http://schemas.microsoft.com/office/word/2006/wordml" xmlns:wps="http://schemas.microsoft.com/office/word/2010/wordprocessingShape" mc:Ignorable="w14 w15 w16se w16cid w16 w16cex wp14">
+  <w:abstractNum w:abstractNumId="0" w15:restartNumberingAfterBreak="0">
     <w:nsid w:val="475C5778"/>
     <w:multiLevelType w:val="multilevel"/>
     <w:tmpl w:val="D0CCA966"/>
@@ -1703,7 +1576,7 @@
 </file>
 
 <file path=word/styles.xml><?xml version="1.0" encoding="utf-8"?>
-<w:styles xmlns:mc="http://schemas.openxmlformats.org/markup-compatibility/2006" xmlns:r="http://schemas.openxmlformats.org/officeDocument/2006/relationships" xmlns:w="http://schemas.openxmlformats.org/wordprocessingml/2006/main" xmlns:w14="http://schemas.microsoft.com/office/word/2010/wordml" mc:Ignorable="w14">
+<w:styles xmlns:mc="http://schemas.openxmlformats.org/markup-compatibility/2006" xmlns:r="http://schemas.openxmlformats.org/officeDocument/2006/relationships" xmlns:w="http://schemas.openxmlformats.org/wordprocessingml/2006/main" xmlns:w14="http://schemas.microsoft.com/office/word/2010/wordml" xmlns:w15="http://schemas.microsoft.com/office/word/2012/wordml" xmlns:w16cex="http://schemas.microsoft.com/office/word/2018/wordml/cex" xmlns:w16cid="http://schemas.microsoft.com/office/word/2016/wordml/cid" xmlns:w16="http://schemas.microsoft.com/office/word/2018/wordml" xmlns:w16se="http://schemas.microsoft.com/office/word/2015/wordml/symex" mc:Ignorable="w14 w15 w16se w16cid w16 w16cex">
   <w:docDefaults>
     <w:rPrDefault>
       <w:rPr>
@@ -1719,542 +1592,383 @@
       </w:pPr>
     </w:pPrDefault>
   </w:docDefaults>
-  <w:latentStyles w:defLockedState="0" w:defUIPriority="99" w:defSemiHidden="1" w:defUnhideWhenUsed="1" w:defQFormat="0" w:count="267">
-    <w:lsdException w:name="Normal" w:semiHidden="0" w:uiPriority="0" w:unhideWhenUsed="0" w:qFormat="1"/>
-    <w:lsdException w:name="heading 1" w:semiHidden="0" w:uiPriority="9" w:unhideWhenUsed="0" w:qFormat="1"/>
-    <w:lsdException w:name="heading 2" w:uiPriority="9" w:qFormat="1"/>
-    <w:lsdException w:name="heading 3" w:uiPriority="9" w:qFormat="1"/>
-    <w:lsdException w:name="heading 4" w:uiPriority="9" w:qFormat="1"/>
-    <w:lsdException w:name="heading 5" w:uiPriority="9" w:qFormat="1"/>
-    <w:lsdException w:name="heading 6" w:uiPriority="9" w:qFormat="1"/>
-    <w:lsdException w:name="heading 7" w:uiPriority="9" w:qFormat="1"/>
-    <w:lsdException w:name="heading 8" w:uiPriority="9" w:qFormat="1"/>
-    <w:lsdException w:name="heading 9" w:uiPriority="9" w:qFormat="1"/>
-    <w:lsdException w:name="toc 1" w:uiPriority="39"/>
-    <w:lsdException w:name="toc 2" w:uiPriority="39"/>
-    <w:lsdException w:name="toc 3" w:uiPriority="39"/>
-    <w:lsdException w:name="toc 4" w:uiPriority="39"/>
-    <w:lsdException w:name="toc 5" w:uiPriority="39"/>
-    <w:lsdException w:name="toc 6" w:uiPriority="39"/>
-    <w:lsdException w:name="toc 7" w:uiPriority="39"/>
-    <w:lsdException w:name="toc 8" w:uiPriority="39"/>
-    <w:lsdException w:name="toc 9" w:uiPriority="39"/>
-    <w:lsdException w:name="caption" w:uiPriority="35" w:qFormat="1"/>
-    <w:lsdException w:name="Title" w:semiHidden="0" w:uiPriority="10" w:unhideWhenUsed="0" w:qFormat="1"/>
-    <w:lsdException w:name="Default Paragraph Font" w:uiPriority="1"/>
-    <w:lsdException w:name="Subtitle" w:semiHidden="0" w:uiPriority="11" w:unhideWhenUsed="0" w:qFormat="1"/>
-    <w:lsdException w:name="Strong" w:semiHidden="0" w:uiPriority="22" w:unhideWhenUsed="0" w:qFormat="1"/>
-    <w:lsdException w:name="Emphasis" w:semiHidden="0" w:uiPriority="20" w:unhideWhenUsed="0" w:qFormat="1"/>
-    <w:lsdException w:name="Table Grid" w:semiHidden="0" w:uiPriority="59" w:unhideWhenUsed="0"/>
-    <w:lsdException w:name="Placeholder Text" w:unhideWhenUsed="0"/>
-    <w:lsdException w:name="No Spacing" w:semiHidden="0" w:uiPriority="1" w:unhideWhenUsed="0" w:qFormat="1"/>
-    <w:lsdException w:name="Light Shading" w:semiHidden="0" w:uiPriority="60" w:unhideWhenUsed="0"/>
-    <w:lsdException w:name="Light List" w:semiHidden="0" w:uiPriority="61" w:unhideWhenUsed="0"/>
-    <w:lsdException w:name="Light Grid" w:semiHidden="0" w:uiPriority="62" w:unhideWhenUsed="0"/>
-    <w:lsdException w:name="Medium Shading 1" w:semiHidden="0" w:uiPriority="63" w:unhideWhenUsed="0"/>
-    <w:lsdException w:name="Medium Shading 2" w:semiHidden="0" w:uiPriority="64" w:unhideWhenUsed="0"/>
-    <w:lsdException w:name="Medium List 1" w:semiHidden="0" w:uiPriority="65" w:unhideWhenUsed="0"/>
-    <w:lsdException w:name="Medium List 2" w:semiHidden="0" w:uiPriority="66" w:unhideWhenUsed="0"/>
-    <w:lsdException w:name="Medium Grid 1" w:semiHidden="0" w:uiPriority="67" w:unhideWhenUsed="0"/>
-    <w:lsdException w:name="Medium Grid 2" w:semiHidden="0" w:uiPriority="68" w:unhideWhenUsed="0"/>
-    <w:lsdException w:name="Medium Grid 3" w:semiHidden="0" w:uiPriority="69" w:unhideWhenUsed="0"/>
-    <w:lsdException w:name="Dark List" w:semiHidden="0" w:uiPriority="70" w:unhideWhenUsed="0"/>
-    <w:lsdException w:name="Colorful Shading" w:semiHidden="0" w:uiPriority="71" w:unhideWhenUsed="0"/>
-    <w:lsdException w:name="Colorful List" w:semiHidden="0" w:uiPriority="72" w:unhideWhenUsed="0"/>
-    <w:lsdException w:name="Colorful Grid" w:semiHidden="0" w:uiPriority="73" w:unhideWhenUsed="0"/>
-    <w:lsdException w:name="Light Shading Accent 1" w:semiHidden="0" w:uiPriority="60" w:unhideWhenUsed="0"/>
-    <w:lsdException w:name="Light List Accent 1" w:semiHidden="0" w:uiPriority="61" w:unhideWhenUsed="0"/>
-    <w:lsdException w:name="Light Grid Accent 1" w:semiHidden="0" w:uiPriority="62" w:unhideWhenUsed="0"/>
-    <w:lsdException w:name="Medium Shading 1 Accent 1" w:semiHidden="0" w:uiPriority="63" w:unhideWhenUsed="0"/>
-    <w:lsdException w:name="Medium Shading 2 Accent 1" w:semiHidden="0" w:uiPriority="64" w:unhideWhenUsed="0"/>
-    <w:lsdException w:name="Medium List 1 Accent 1" w:semiHidden="0" w:uiPriority="65" w:unhideWhenUsed="0"/>
-    <w:lsdException w:name="Revision" w:unhideWhenUsed="0"/>
-    <w:lsdException w:name="List Paragraph" w:semiHidden="0" w:uiPriority="34" w:unhideWhenUsed="0" w:qFormat="1"/>
-    <w:lsdException w:name="Quote" w:semiHidden="0" w:uiPriority="29" w:unhideWhenUsed="0" w:qFormat="1"/>
-    <w:lsdException w:name="Intense Quote" w:semiHidden="0" w:uiPriority="30" w:unhideWhenUsed="0" w:qFormat="1"/>
-    <w:lsdException w:name="Medium List 2 Accent 1" w:semiHidden="0" w:uiPriority="66" w:unhideWhenUsed="0"/>
-    <w:lsdException w:name="Medium Grid 1 Accent 1" w:semiHidden="0" w:uiPriority="67" w:unhideWhenUsed="0"/>
-    <w:lsdException w:name="Medium Grid 2 Accent 1" w:semiHidden="0" w:uiPriority="68" w:unhideWhenUsed="0"/>
-    <w:lsdException w:name="Medium Grid 3 Accent 1" w:semiHidden="0" w:uiPriority="69" w:unhideWhenUsed="0"/>
-    <w:lsdException w:name="Dark List Accent 1" w:semiHidden="0" w:uiPriority="70" w:unhideWhenUsed="0"/>
-    <w:lsdException w:name="Colorful Shading Accent 1" w:semiHidden="0" w:uiPriority="71" w:unhideWhenUsed="0"/>
-    <w:lsdException w:name="Colorful List Accent 1" w:semiHidden="0" w:uiPriority="72" w:unhideWhenUsed="0"/>
-    <w:lsdException w:name="Colorful Grid Accent 1" w:semiHidden="0" w:uiPriority="73" w:unhideWhenUsed="0"/>
-    <w:lsdException w:name="Light Shading Accent 2" w:semiHidden="0" w:uiPriority="60" w:unhideWhenUsed="0"/>
-    <w:lsdException w:name="Light List Accent 2" w:semiHidden="0" w:uiPriority="61" w:unhideWhenUsed="0"/>
-    <w:lsdException w:name="Light Grid Accent 2" w:semiHidden="0" w:uiPriority="62" w:unhideWhenUsed="0"/>
-    <w:lsdException w:name="Medium Shading 1 Accent 2" w:semiHidden="0" w:uiPriority="63" w:unhideWhenUsed="0"/>
-    <w:lsdException w:name="Medium Shading 2 Accent 2" w:semiHidden="0" w:uiPriority="64" w:unhideWhenUsed="0"/>
-    <w:lsdException w:name="Medium List 1 Accent 2" w:semiHidden="0" w:uiPriority="65" w:unhideWhenUsed="0"/>
-    <w:lsdException w:name="Medium List 2 Accent 2" w:semiHidden="0" w:uiPriority="66" w:unhideWhenUsed="0"/>
-    <w:lsdException w:name="Medium Grid 1 Accent 2" w:semiHidden="0" w:uiPriority="67" w:unhideWhenUsed="0"/>
-    <w:lsdException w:name="Medium Grid 2 Accent 2" w:semiHidden="0" w:uiPriority="68" w:unhideWhenUsed="0"/>
-    <w:lsdException w:name="Medium Grid 3 Accent 2" w:semiHidden="0" w:uiPriority="69" w:unhideWhenUsed="0"/>
-    <w:lsdException w:name="Dark List Accent 2" w:semiHidden="0" w:uiPriority="70" w:unhideWhenUsed="0"/>
-    <w:lsdException w:name="Colorful Shading Accent 2" w:semiHidden="0" w:uiPriority="71" w:unhideWhenUsed="0"/>
-    <w:lsdException w:name="Colorful List Accent 2" w:semiHidden="0" w:uiPriority="72" w:unhideWhenUsed="0"/>
-    <w:lsdException w:name="Colorful Grid Accent 2" w:semiHidden="0" w:uiPriority="73" w:unhideWhenUsed="0"/>
-    <w:lsdException w:name="Light Shading Accent 3" w:semiHidden="0" w:uiPriority="60" w:unhideWhenUsed="0"/>
-    <w:lsdException w:name="Light List Accent 3" w:semiHidden="0" w:uiPriority="61" w:unhideWhenUsed="0"/>
-    <w:lsdException w:name="Light Grid Accent 3" w:semiHidden="0" w:uiPriority="62" w:unhideWhenUsed="0"/>
-    <w:lsdException w:name="Medium Shading 1 Accent 3" w:semiHidden="0" w:uiPriority="63" w:unhideWhenUsed="0"/>
-    <w:lsdException w:name="Medium Shading 2 Accent 3" w:semiHidden="0" w:uiPriority="64" w:unhideWhenUsed="0"/>
-    <w:lsdException w:name="Medium List 1 Accent 3" w:semiHidden="0" w:uiPriority="65" w:unhideWhenUsed="0"/>
-    <w:lsdException w:name="Medium List 2 Accent 3" w:semiHidden="0" w:uiPriority="66" w:unhideWhenUsed="0"/>
-    <w:lsdException w:name="Medium Grid 1 Accent 3" w:semiHidden="0" w:uiPriority="67" w:unhideWhenUsed="0"/>
-    <w:lsdException w:name="Medium Grid 2 Accent 3" w:semiHidden="0" w:uiPriority="68" w:unhideWhenUsed="0"/>
-    <w:lsdException w:name="Medium Grid 3 Accent 3" w:semiHidden="0" w:uiPriority="69" w:unhideWhenUsed="0"/>
-    <w:lsdException w:name="Dark List Accent 3" w:semiHidden="0" w:uiPriority="70" w:unhideWhenUsed="0"/>
-    <w:lsdException w:name="Colorful Shading Accent 3" w:semiHidden="0" w:uiPriority="71" w:unhideWhenUsed="0"/>
-    <w:lsdException w:name="Colorful List Accent 3" w:semiHidden="0" w:uiPriority="72" w:unhideWhenUsed="0"/>
-    <w:lsdException w:name="Colorful Grid Accent 3" w:semiHidden="0" w:uiPriority="73" w:unhideWhenUsed="0"/>
-    <w:lsdException w:name="Light Shading Accent 4" w:semiHidden="0" w:uiPriority="60" w:unhideWhenUsed="0"/>
-    <w:lsdException w:name="Light List Accent 4" w:semiHidden="0" w:uiPriority="61" w:unhideWhenUsed="0"/>
-    <w:lsdException w:name="Light Grid Accent 4" w:semiHidden="0" w:uiPriority="62" w:unhideWhenUsed="0"/>
-    <w:lsdException w:name="Medium Shading 1 Accent 4" w:semiHidden="0" w:uiPriority="63" w:unhideWhenUsed="0"/>
-    <w:lsdException w:name="Medium Shading 2 Accent 4" w:semiHidden="0" w:uiPriority="64" w:unhideWhenUsed="0"/>
-    <w:lsdException w:name="Medium List 1 Accent 4" w:semiHidden="0" w:uiPriority="65" w:unhideWhenUsed="0"/>
-    <w:lsdException w:name="Medium List 2 Accent 4" w:semiHidden="0" w:uiPriority="66" w:unhideWhenUsed="0"/>
-    <w:lsdException w:name="Medium Grid 1 Accent 4" w:semiHidden="0" w:uiPriority="67" w:unhideWhenUsed="0"/>
-    <w:lsdException w:name="Medium Grid 2 Accent 4" w:semiHidden="0" w:uiPriority="68" w:unhideWhenUsed="0"/>
-    <w:lsdException w:name="Medium Grid 3 Accent 4" w:semiHidden="0" w:uiPriority="69" w:unhideWhenUsed="0"/>
-    <w:lsdException w:name="Dark List Accent 4" w:semiHidden="0" w:uiPriority="70" w:unhideWhenUsed="0"/>
-    <w:lsdException w:name="Colorful Shading Accent 4" w:semiHidden="0" w:uiPriority="71" w:unhideWhenUsed="0"/>
-    <w:lsdException w:name="Colorful List Accent 4" w:semiHidden="0" w:uiPriority="72" w:unhideWhenUsed="0"/>
-    <w:lsdException w:name="Colorful Grid Accent 4" w:semiHidden="0" w:uiPriority="73" w:unhideWhenUsed="0"/>
-    <w:lsdException w:name="Light Shading Accent 5" w:semiHidden="0" w:uiPriority="60" w:unhideWhenUsed="0"/>
-    <w:lsdException w:name="Light List Accent 5" w:semiHidden="0" w:uiPriority="61" w:unhideWhenUsed="0"/>
-    <w:lsdException w:name="Light Grid Accent 5" w:semiHidden="0" w:uiPriority="62" w:unhideWhenUsed="0"/>
-    <w:lsdException w:name="Medium Shading 1 Accent 5" w:semiHidden="0" w:uiPriority="63" w:unhideWhenUsed="0"/>
-    <w:lsdException w:name="Medium Shading 2 Accent 5" w:semiHidden="0" w:uiPriority="64" w:unhideWhenUsed="0"/>
-    <w:lsdException w:name="Medium List 1 Accent 5" w:semiHidden="0" w:uiPriority="65" w:unhideWhenUsed="0"/>
-    <w:lsdException w:name="Medium List 2 Accent 5" w:semiHidden="0" w:uiPriority="66" w:unhideWhenUsed="0"/>
-    <w:lsdException w:name="Medium Grid 1 Accent 5" w:semiHidden="0" w:uiPriority="67" w:unhideWhenUsed="0"/>
-    <w:lsdException w:name="Medium Grid 2 Accent 5" w:semiHidden="0" w:uiPriority="68" w:unhideWhenUsed="0"/>
-    <w:lsdException w:name="Medium Grid 3 Accent 5" w:semiHidden="0" w:uiPriority="69" w:unhideWhenUsed="0"/>
-    <w:lsdException w:name="Dark List Accent 5" w:semiHidden="0" w:uiPriority="70" w:unhideWhenUsed="0"/>
-    <w:lsdException w:name="Colorful Shading Accent 5" w:semiHidden="0" w:uiPriority="71" w:unhideWhenUsed="0"/>
-    <w:lsdException w:name="Colorful List Accent 5" w:semiHidden="0" w:uiPriority="72" w:unhideWhenUsed="0"/>
-    <w:lsdException w:name="Colorful Grid Accent 5" w:semiHidden="0" w:uiPriority="73" w:unhideWhenUsed="0"/>
-    <w:lsdException w:name="Light Shading Accent 6" w:semiHidden="0" w:uiPriority="60" w:unhideWhenUsed="0"/>
-    <w:lsdException w:name="Light List Accent 6" w:semiHidden="0" w:uiPriority="61" w:unhideWhenUsed="0"/>
-    <w:lsdException w:name="Light Grid Accent 6" w:semiHidden="0" w:uiPriority="62" w:unhideWhenUsed="0"/>
-    <w:lsdException w:name="Medium Shading 1 Accent 6" w:semiHidden="0" w:uiPriority="63" w:unhideWhenUsed="0"/>
-    <w:lsdException w:name="Medium Shading 2 Accent 6" w:semiHidden="0" w:uiPriority="64" w:unhideWhenUsed="0"/>
-    <w:lsdException w:name="Medium List 1 Accent 6" w:semiHidden="0" w:uiPriority="65" w:unhideWhenUsed="0"/>
-    <w:lsdException w:name="Medium List 2 Accent 6" w:semiHidden="0" w:uiPriority="66" w:unhideWhenUsed="0"/>
-    <w:lsdException w:name="Medium Grid 1 Accent 6" w:semiHidden="0" w:uiPriority="67" w:unhideWhenUsed="0"/>
-    <w:lsdException w:name="Medium Grid 2 Accent 6" w:semiHidden="0" w:uiPriority="68" w:unhideWhenUsed="0"/>
-    <w:lsdException w:name="Medium Grid 3 Accent 6" w:semiHidden="0" w:uiPriority="69" w:unhideWhenUsed="0"/>
-    <w:lsdException w:name="Dark List Accent 6" w:semiHidden="0" w:uiPriority="70" w:unhideWhenUsed="0"/>
-    <w:lsdException w:name="Colorful Shading Accent 6" w:semiHidden="0" w:uiPriority="71" w:unhideWhenUsed="0"/>
-    <w:lsdException w:name="Colorful List Accent 6" w:semiHidden="0" w:uiPriority="72" w:unhideWhenUsed="0"/>
-    <w:lsdException w:name="Colorful Grid Accent 6" w:semiHidden="0" w:uiPriority="73" w:unhideWhenUsed="0"/>
-    <w:lsdException w:name="Subtle Emphasis" w:semiHidden="0" w:uiPriority="19" w:unhideWhenUsed="0" w:qFormat="1"/>
-    <w:lsdException w:name="Intense Emphasis" w:semiHidden="0" w:uiPriority="21" w:unhideWhenUsed="0" w:qFormat="1"/>
-    <w:lsdException w:name="Subtle Reference" w:semiHidden="0" w:uiPriority="31" w:unhideWhenUsed="0" w:qFormat="1"/>
-    <w:lsdException w:name="Intense Reference" w:semiHidden="0" w:uiPriority="32" w:unhideWhenUsed="0" w:qFormat="1"/>
-    <w:lsdException w:name="Book Title" w:semiHidden="0" w:uiPriority="33" w:unhideWhenUsed="0" w:qFormat="1"/>
-    <w:lsdException w:name="Bibliography" w:uiPriority="37"/>
-    <w:lsdException w:name="TOC Heading" w:uiPriority="39" w:qFormat="1"/>
-  </w:latentStyles>
-  <w:style w:type="paragraph" w:default="1" w:styleId="Normal">
-    <w:name w:val="Normal"/>
-    <w:qFormat/>
-  </w:style>
-  <w:style w:type="paragraph" w:styleId="Ttulo2">
-    <w:name w:val="heading 2"/>
-    <w:basedOn w:val="Normal"/>
-    <w:link w:val="Ttulo2Char"/>
-    <w:uiPriority w:val="9"/>
-    <w:qFormat/>
-    <w:rsid w:val="00BA4EED"/>
-    <w:pPr>
-      <w:spacing w:before="100" w:beforeAutospacing="1" w:after="100" w:afterAutospacing="1" w:line="240" w:lineRule="auto"/>
-      <w:outlineLvl w:val="1"/>
-    </w:pPr>
-    <w:rPr>
-      <w:rFonts w:ascii="Times New Roman" w:eastAsia="Times New Roman" w:hAnsi="Times New Roman" w:cs="Times New Roman"/>
-      <w:b/>
-      <w:bCs/>
-      <w:sz w:val="36"/>
-      <w:szCs w:val="36"/>
-      <w:lang w:eastAsia="pt-BR"/>
-    </w:rPr>
-  </w:style>
-  <w:style w:type="paragraph" w:styleId="Ttulo3">
-    <w:name w:val="heading 3"/>
-    <w:basedOn w:val="Normal"/>
-    <w:next w:val="Normal"/>
-    <w:link w:val="Ttulo3Char"/>
-    <w:uiPriority w:val="9"/>
-    <w:semiHidden/>
-    <w:unhideWhenUsed/>
-    <w:qFormat/>
-    <w:rsid w:val="008304D3"/>
-    <w:pPr>
-      <w:keepNext/>
-      <w:keepLines/>
-      <w:spacing w:before="200" w:after="0"/>
-      <w:outlineLvl w:val="2"/>
-    </w:pPr>
-    <w:rPr>
-      <w:rFonts w:asciiTheme="majorHAnsi" w:eastAsiaTheme="majorEastAsia" w:hAnsiTheme="majorHAnsi" w:cstheme="majorBidi"/>
-      <w:b/>
-      <w:bCs/>
-      <w:color w:val="4F81BD" w:themeColor="accent1"/>
-    </w:rPr>
-  </w:style>
-  <w:style w:type="paragraph" w:styleId="Ttulo4">
-    <w:name w:val="heading 4"/>
-    <w:basedOn w:val="Normal"/>
-    <w:next w:val="Normal"/>
-    <w:link w:val="Ttulo4Char"/>
-    <w:uiPriority w:val="9"/>
-    <w:semiHidden/>
-    <w:unhideWhenUsed/>
-    <w:qFormat/>
-    <w:rsid w:val="008304D3"/>
-    <w:pPr>
-      <w:keepNext/>
-      <w:keepLines/>
-      <w:spacing w:before="200" w:after="0"/>
-      <w:outlineLvl w:val="3"/>
-    </w:pPr>
-    <w:rPr>
-      <w:rFonts w:asciiTheme="majorHAnsi" w:eastAsiaTheme="majorEastAsia" w:hAnsiTheme="majorHAnsi" w:cstheme="majorBidi"/>
-      <w:b/>
-      <w:bCs/>
-      <w:i/>
-      <w:iCs/>
-      <w:color w:val="4F81BD" w:themeColor="accent1"/>
-    </w:rPr>
-  </w:style>
-  <w:style w:type="paragraph" w:styleId="Ttulo6">
-    <w:name w:val="heading 6"/>
-    <w:basedOn w:val="Normal"/>
-    <w:next w:val="Normal"/>
-    <w:link w:val="Ttulo6Char"/>
-    <w:uiPriority w:val="9"/>
-    <w:semiHidden/>
-    <w:unhideWhenUsed/>
-    <w:qFormat/>
-    <w:rsid w:val="008304D3"/>
-    <w:pPr>
-      <w:keepNext/>
-      <w:keepLines/>
-      <w:spacing w:before="200" w:after="0"/>
-      <w:outlineLvl w:val="5"/>
-    </w:pPr>
-    <w:rPr>
-      <w:rFonts w:asciiTheme="majorHAnsi" w:eastAsiaTheme="majorEastAsia" w:hAnsiTheme="majorHAnsi" w:cstheme="majorBidi"/>
-      <w:i/>
-      <w:iCs/>
-      <w:color w:val="243F60" w:themeColor="accent1" w:themeShade="7F"/>
-    </w:rPr>
-  </w:style>
-  <w:style w:type="character" w:default="1" w:styleId="Fontepargpadro">
-    <w:name w:val="Default Paragraph Font"/>
-    <w:uiPriority w:val="1"/>
-    <w:semiHidden/>
-    <w:unhideWhenUsed/>
-  </w:style>
-  <w:style w:type="table" w:default="1" w:styleId="Tabelanormal">
-    <w:name w:val="Normal Table"/>
-    <w:uiPriority w:val="99"/>
-    <w:semiHidden/>
-    <w:unhideWhenUsed/>
-    <w:tblPr>
-      <w:tblInd w:w="0" w:type="dxa"/>
-      <w:tblCellMar>
-        <w:top w:w="0" w:type="dxa"/>
-        <w:left w:w="108" w:type="dxa"/>
-        <w:bottom w:w="0" w:type="dxa"/>
-        <w:right w:w="108" w:type="dxa"/>
-      </w:tblCellMar>
-    </w:tblPr>
-  </w:style>
-  <w:style w:type="numbering" w:default="1" w:styleId="Semlista">
-    <w:name w:val="No List"/>
-    <w:uiPriority w:val="99"/>
-    <w:semiHidden/>
-    <w:unhideWhenUsed/>
-  </w:style>
-  <w:style w:type="character" w:customStyle="1" w:styleId="Ttulo2Char">
-    <w:name w:val="Título 2 Char"/>
-    <w:basedOn w:val="Fontepargpadro"/>
-    <w:link w:val="Ttulo2"/>
-    <w:uiPriority w:val="9"/>
-    <w:rsid w:val="00BA4EED"/>
-    <w:rPr>
-      <w:rFonts w:ascii="Times New Roman" w:eastAsia="Times New Roman" w:hAnsi="Times New Roman" w:cs="Times New Roman"/>
-      <w:b/>
-      <w:bCs/>
-      <w:sz w:val="36"/>
-      <w:szCs w:val="36"/>
-      <w:lang w:eastAsia="pt-BR"/>
-    </w:rPr>
-  </w:style>
-  <w:style w:type="paragraph" w:styleId="Textodebalo">
-    <w:name w:val="Balloon Text"/>
-    <w:basedOn w:val="Normal"/>
-    <w:link w:val="TextodebaloChar"/>
-    <w:uiPriority w:val="99"/>
-    <w:semiHidden/>
-    <w:unhideWhenUsed/>
-    <w:rsid w:val="00BA4EED"/>
-    <w:pPr>
-      <w:spacing w:after="0" w:line="240" w:lineRule="auto"/>
-    </w:pPr>
-    <w:rPr>
-      <w:rFonts w:ascii="Tahoma" w:hAnsi="Tahoma" w:cs="Tahoma"/>
-      <w:sz w:val="16"/>
-      <w:szCs w:val="16"/>
-    </w:rPr>
-  </w:style>
-  <w:style w:type="character" w:customStyle="1" w:styleId="TextodebaloChar">
-    <w:name w:val="Texto de balão Char"/>
-    <w:basedOn w:val="Fontepargpadro"/>
-    <w:link w:val="Textodebalo"/>
-    <w:uiPriority w:val="99"/>
-    <w:semiHidden/>
-    <w:rsid w:val="00BA4EED"/>
-    <w:rPr>
-      <w:rFonts w:ascii="Tahoma" w:hAnsi="Tahoma" w:cs="Tahoma"/>
-      <w:sz w:val="16"/>
-      <w:szCs w:val="16"/>
-    </w:rPr>
-  </w:style>
-  <w:style w:type="character" w:customStyle="1" w:styleId="Ttulo3Char">
-    <w:name w:val="Título 3 Char"/>
-    <w:basedOn w:val="Fontepargpadro"/>
-    <w:link w:val="Ttulo3"/>
-    <w:uiPriority w:val="9"/>
-    <w:semiHidden/>
-    <w:rsid w:val="008304D3"/>
-    <w:rPr>
-      <w:rFonts w:asciiTheme="majorHAnsi" w:eastAsiaTheme="majorEastAsia" w:hAnsiTheme="majorHAnsi" w:cstheme="majorBidi"/>
-      <w:b/>
-      <w:bCs/>
-      <w:color w:val="4F81BD" w:themeColor="accent1"/>
-    </w:rPr>
-  </w:style>
-  <w:style w:type="character" w:customStyle="1" w:styleId="Ttulo4Char">
-    <w:name w:val="Título 4 Char"/>
-    <w:basedOn w:val="Fontepargpadro"/>
-    <w:link w:val="Ttulo4"/>
-    <w:uiPriority w:val="9"/>
-    <w:semiHidden/>
-    <w:rsid w:val="008304D3"/>
-    <w:rPr>
-      <w:rFonts w:asciiTheme="majorHAnsi" w:eastAsiaTheme="majorEastAsia" w:hAnsiTheme="majorHAnsi" w:cstheme="majorBidi"/>
-      <w:b/>
-      <w:bCs/>
-      <w:i/>
-      <w:iCs/>
-      <w:color w:val="4F81BD" w:themeColor="accent1"/>
-    </w:rPr>
-  </w:style>
-  <w:style w:type="character" w:customStyle="1" w:styleId="Ttulo6Char">
-    <w:name w:val="Título 6 Char"/>
-    <w:basedOn w:val="Fontepargpadro"/>
-    <w:link w:val="Ttulo6"/>
-    <w:uiPriority w:val="9"/>
-    <w:semiHidden/>
-    <w:rsid w:val="008304D3"/>
-    <w:rPr>
-      <w:rFonts w:asciiTheme="majorHAnsi" w:eastAsiaTheme="majorEastAsia" w:hAnsiTheme="majorHAnsi" w:cstheme="majorBidi"/>
-      <w:i/>
-      <w:iCs/>
-      <w:color w:val="243F60" w:themeColor="accent1" w:themeShade="7F"/>
-    </w:rPr>
-  </w:style>
-  <w:style w:type="paragraph" w:styleId="NormalWeb">
-    <w:name w:val="Normal (Web)"/>
-    <w:basedOn w:val="Normal"/>
-    <w:uiPriority w:val="99"/>
-    <w:semiHidden/>
-    <w:unhideWhenUsed/>
-    <w:rsid w:val="00EC1532"/>
-    <w:pPr>
-      <w:spacing w:before="100" w:beforeAutospacing="1" w:after="100" w:afterAutospacing="1" w:line="240" w:lineRule="auto"/>
-    </w:pPr>
-    <w:rPr>
-      <w:rFonts w:ascii="Times New Roman" w:eastAsia="Times New Roman" w:hAnsi="Times New Roman" w:cs="Times New Roman"/>
-      <w:sz w:val="24"/>
-      <w:szCs w:val="24"/>
-      <w:lang w:eastAsia="pt-BR"/>
-    </w:rPr>
-  </w:style>
-  <w:style w:type="character" w:styleId="Forte">
-    <w:name w:val="Strong"/>
-    <w:basedOn w:val="Fontepargpadro"/>
-    <w:uiPriority w:val="22"/>
-    <w:qFormat/>
-    <w:rsid w:val="00CB600B"/>
-    <w:rPr>
-      <w:b/>
-      <w:bCs/>
-    </w:rPr>
-  </w:style>
-</w:styles>
-</file>
-
-<file path=word/stylesWithEffects.xml><?xml version="1.0" encoding="utf-8"?>
-<w:styles xmlns:wpc="http://schemas.microsoft.com/office/word/2010/wordprocessingCanvas" xmlns:mc="http://schemas.openxmlformats.org/markup-compatibility/2006" xmlns:o="urn:schemas-microsoft-com:office:office" xmlns:r="http://schemas.openxmlformats.org/officeDocument/2006/relationships" xmlns:m="http://schemas.openxmlformats.org/officeDocument/2006/math" xmlns:v="urn:schemas-microsoft-com:vml" xmlns:wp14="http://schemas.microsoft.com/office/word/2010/wordprocessingDrawing" xmlns:wp="http://schemas.openxmlformats.org/drawingml/2006/wordprocessingDrawing" xmlns:w10="urn:schemas-microsoft-com:office:word" xmlns:w="http://schemas.openxmlformats.org/wordprocessingml/2006/main" xmlns:w14="http://schemas.microsoft.com/office/word/2010/wordml" xmlns:wpg="http://schemas.microsoft.com/office/word/2010/wordprocessingGroup" xmlns:wpi="http://schemas.microsoft.com/office/word/2010/wordprocessingInk" xmlns:wne="http://schemas.microsoft.com/office/word/2006/wordml" xmlns:wps="http://schemas.microsoft.com/office/word/2010/wordprocessingShape" mc:Ignorable="w14 wp14">
-  <w:docDefaults>
-    <w:rPrDefault>
-      <w:rPr>
-        <w:rFonts w:asciiTheme="minorHAnsi" w:eastAsiaTheme="minorHAnsi" w:hAnsiTheme="minorHAnsi" w:cstheme="minorBidi"/>
-        <w:sz w:val="22"/>
-        <w:szCs w:val="22"/>
-        <w:lang w:val="pt-BR" w:eastAsia="en-US" w:bidi="ar-SA"/>
-      </w:rPr>
-    </w:rPrDefault>
-    <w:pPrDefault>
-      <w:pPr>
-        <w:spacing w:after="200" w:line="276" w:lineRule="auto"/>
-      </w:pPr>
-    </w:pPrDefault>
-  </w:docDefaults>
-  <w:latentStyles w:defLockedState="0" w:defUIPriority="99" w:defSemiHidden="1" w:defUnhideWhenUsed="1" w:defQFormat="0" w:count="267">
-    <w:lsdException w:name="Normal" w:semiHidden="0" w:uiPriority="0" w:unhideWhenUsed="0" w:qFormat="1"/>
-    <w:lsdException w:name="heading 1" w:semiHidden="0" w:uiPriority="9" w:unhideWhenUsed="0" w:qFormat="1"/>
-    <w:lsdException w:name="heading 2" w:uiPriority="9" w:qFormat="1"/>
-    <w:lsdException w:name="heading 3" w:uiPriority="9" w:qFormat="1"/>
-    <w:lsdException w:name="heading 4" w:uiPriority="9" w:qFormat="1"/>
-    <w:lsdException w:name="heading 5" w:uiPriority="9" w:qFormat="1"/>
-    <w:lsdException w:name="heading 6" w:uiPriority="9" w:qFormat="1"/>
-    <w:lsdException w:name="heading 7" w:uiPriority="9" w:qFormat="1"/>
-    <w:lsdException w:name="heading 8" w:uiPriority="9" w:qFormat="1"/>
-    <w:lsdException w:name="heading 9" w:uiPriority="9" w:qFormat="1"/>
-    <w:lsdException w:name="toc 1" w:uiPriority="39"/>
-    <w:lsdException w:name="toc 2" w:uiPriority="39"/>
-    <w:lsdException w:name="toc 3" w:uiPriority="39"/>
-    <w:lsdException w:name="toc 4" w:uiPriority="39"/>
-    <w:lsdException w:name="toc 5" w:uiPriority="39"/>
-    <w:lsdException w:name="toc 6" w:uiPriority="39"/>
-    <w:lsdException w:name="toc 7" w:uiPriority="39"/>
-    <w:lsdException w:name="toc 8" w:uiPriority="39"/>
-    <w:lsdException w:name="toc 9" w:uiPriority="39"/>
-    <w:lsdException w:name="caption" w:uiPriority="35" w:qFormat="1"/>
-    <w:lsdException w:name="Title" w:semiHidden="0" w:uiPriority="10" w:unhideWhenUsed="0" w:qFormat="1"/>
-    <w:lsdException w:name="Default Paragraph Font" w:uiPriority="1"/>
-    <w:lsdException w:name="Subtitle" w:semiHidden="0" w:uiPriority="11" w:unhideWhenUsed="0" w:qFormat="1"/>
-    <w:lsdException w:name="Strong" w:semiHidden="0" w:uiPriority="22" w:unhideWhenUsed="0" w:qFormat="1"/>
-    <w:lsdException w:name="Emphasis" w:semiHidden="0" w:uiPriority="20" w:unhideWhenUsed="0" w:qFormat="1"/>
-    <w:lsdException w:name="Table Grid" w:semiHidden="0" w:uiPriority="59" w:unhideWhenUsed="0"/>
-    <w:lsdException w:name="Placeholder Text" w:unhideWhenUsed="0"/>
-    <w:lsdException w:name="No Spacing" w:semiHidden="0" w:uiPriority="1" w:unhideWhenUsed="0" w:qFormat="1"/>
-    <w:lsdException w:name="Light Shading" w:semiHidden="0" w:uiPriority="60" w:unhideWhenUsed="0"/>
-    <w:lsdException w:name="Light List" w:semiHidden="0" w:uiPriority="61" w:unhideWhenUsed="0"/>
-    <w:lsdException w:name="Light Grid" w:semiHidden="0" w:uiPriority="62" w:unhideWhenUsed="0"/>
-    <w:lsdException w:name="Medium Shading 1" w:semiHidden="0" w:uiPriority="63" w:unhideWhenUsed="0"/>
-    <w:lsdException w:name="Medium Shading 2" w:semiHidden="0" w:uiPriority="64" w:unhideWhenUsed="0"/>
-    <w:lsdException w:name="Medium List 1" w:semiHidden="0" w:uiPriority="65" w:unhideWhenUsed="0"/>
-    <w:lsdException w:name="Medium List 2" w:semiHidden="0" w:uiPriority="66" w:unhideWhenUsed="0"/>
-    <w:lsdException w:name="Medium Grid 1" w:semiHidden="0" w:uiPriority="67" w:unhideWhenUsed="0"/>
-    <w:lsdException w:name="Medium Grid 2" w:semiHidden="0" w:uiPriority="68" w:unhideWhenUsed="0"/>
-    <w:lsdException w:name="Medium Grid 3" w:semiHidden="0" w:uiPriority="69" w:unhideWhenUsed="0"/>
-    <w:lsdException w:name="Dark List" w:semiHidden="0" w:uiPriority="70" w:unhideWhenUsed="0"/>
-    <w:lsdException w:name="Colorful Shading" w:semiHidden="0" w:uiPriority="71" w:unhideWhenUsed="0"/>
-    <w:lsdException w:name="Colorful List" w:semiHidden="0" w:uiPriority="72" w:unhideWhenUsed="0"/>
-    <w:lsdException w:name="Colorful Grid" w:semiHidden="0" w:uiPriority="73" w:unhideWhenUsed="0"/>
-    <w:lsdException w:name="Light Shading Accent 1" w:semiHidden="0" w:uiPriority="60" w:unhideWhenUsed="0"/>
-    <w:lsdException w:name="Light List Accent 1" w:semiHidden="0" w:uiPriority="61" w:unhideWhenUsed="0"/>
-    <w:lsdException w:name="Light Grid Accent 1" w:semiHidden="0" w:uiPriority="62" w:unhideWhenUsed="0"/>
-    <w:lsdException w:name="Medium Shading 1 Accent 1" w:semiHidden="0" w:uiPriority="63" w:unhideWhenUsed="0"/>
-    <w:lsdException w:name="Medium Shading 2 Accent 1" w:semiHidden="0" w:uiPriority="64" w:unhideWhenUsed="0"/>
-    <w:lsdException w:name="Medium List 1 Accent 1" w:semiHidden="0" w:uiPriority="65" w:unhideWhenUsed="0"/>
-    <w:lsdException w:name="Revision" w:unhideWhenUsed="0"/>
-    <w:lsdException w:name="List Paragraph" w:semiHidden="0" w:uiPriority="34" w:unhideWhenUsed="0" w:qFormat="1"/>
-    <w:lsdException w:name="Quote" w:semiHidden="0" w:uiPriority="29" w:unhideWhenUsed="0" w:qFormat="1"/>
-    <w:lsdException w:name="Intense Quote" w:semiHidden="0" w:uiPriority="30" w:unhideWhenUsed="0" w:qFormat="1"/>
-    <w:lsdException w:name="Medium List 2 Accent 1" w:semiHidden="0" w:uiPriority="66" w:unhideWhenUsed="0"/>
-    <w:lsdException w:name="Medium Grid 1 Accent 1" w:semiHidden="0" w:uiPriority="67" w:unhideWhenUsed="0"/>
-    <w:lsdException w:name="Medium Grid 2 Accent 1" w:semiHidden="0" w:uiPriority="68" w:unhideWhenUsed="0"/>
-    <w:lsdException w:name="Medium Grid 3 Accent 1" w:semiHidden="0" w:uiPriority="69" w:unhideWhenUsed="0"/>
-    <w:lsdException w:name="Dark List Accent 1" w:semiHidden="0" w:uiPriority="70" w:unhideWhenUsed="0"/>
-    <w:lsdException w:name="Colorful Shading Accent 1" w:semiHidden="0" w:uiPriority="71" w:unhideWhenUsed="0"/>
-    <w:lsdException w:name="Colorful List Accent 1" w:semiHidden="0" w:uiPriority="72" w:unhideWhenUsed="0"/>
-    <w:lsdException w:name="Colorful Grid Accent 1" w:semiHidden="0" w:uiPriority="73" w:unhideWhenUsed="0"/>
-    <w:lsdException w:name="Light Shading Accent 2" w:semiHidden="0" w:uiPriority="60" w:unhideWhenUsed="0"/>
-    <w:lsdException w:name="Light List Accent 2" w:semiHidden="0" w:uiPriority="61" w:unhideWhenUsed="0"/>
-    <w:lsdException w:name="Light Grid Accent 2" w:semiHidden="0" w:uiPriority="62" w:unhideWhenUsed="0"/>
-    <w:lsdException w:name="Medium Shading 1 Accent 2" w:semiHidden="0" w:uiPriority="63" w:unhideWhenUsed="0"/>
-    <w:lsdException w:name="Medium Shading 2 Accent 2" w:semiHidden="0" w:uiPriority="64" w:unhideWhenUsed="0"/>
-    <w:lsdException w:name="Medium List 1 Accent 2" w:semiHidden="0" w:uiPriority="65" w:unhideWhenUsed="0"/>
-    <w:lsdException w:name="Medium List 2 Accent 2" w:semiHidden="0" w:uiPriority="66" w:unhideWhenUsed="0"/>
-    <w:lsdException w:name="Medium Grid 1 Accent 2" w:semiHidden="0" w:uiPriority="67" w:unhideWhenUsed="0"/>
-    <w:lsdException w:name="Medium Grid 2 Accent 2" w:semiHidden="0" w:uiPriority="68" w:unhideWhenUsed="0"/>
-    <w:lsdException w:name="Medium Grid 3 Accent 2" w:semiHidden="0" w:uiPriority="69" w:unhideWhenUsed="0"/>
-    <w:lsdException w:name="Dark List Accent 2" w:semiHidden="0" w:uiPriority="70" w:unhideWhenUsed="0"/>
-    <w:lsdException w:name="Colorful Shading Accent 2" w:semiHidden="0" w:uiPriority="71" w:unhideWhenUsed="0"/>
-    <w:lsdException w:name="Colorful List Accent 2" w:semiHidden="0" w:uiPriority="72" w:unhideWhenUsed="0"/>
-    <w:lsdException w:name="Colorful Grid Accent 2" w:semiHidden="0" w:uiPriority="73" w:unhideWhenUsed="0"/>
-    <w:lsdException w:name="Light Shading Accent 3" w:semiHidden="0" w:uiPriority="60" w:unhideWhenUsed="0"/>
-    <w:lsdException w:name="Light List Accent 3" w:semiHidden="0" w:uiPriority="61" w:unhideWhenUsed="0"/>
-    <w:lsdException w:name="Light Grid Accent 3" w:semiHidden="0" w:uiPriority="62" w:unhideWhenUsed="0"/>
-    <w:lsdException w:name="Medium Shading 1 Accent 3" w:semiHidden="0" w:uiPriority="63" w:unhideWhenUsed="0"/>
-    <w:lsdException w:name="Medium Shading 2 Accent 3" w:semiHidden="0" w:uiPriority="64" w:unhideWhenUsed="0"/>
-    <w:lsdException w:name="Medium List 1 Accent 3" w:semiHidden="0" w:uiPriority="65" w:unhideWhenUsed="0"/>
-    <w:lsdException w:name="Medium List 2 Accent 3" w:semiHidden="0" w:uiPriority="66" w:unhideWhenUsed="0"/>
-    <w:lsdException w:name="Medium Grid 1 Accent 3" w:semiHidden="0" w:uiPriority="67" w:unhideWhenUsed="0"/>
-    <w:lsdException w:name="Medium Grid 2 Accent 3" w:semiHidden="0" w:uiPriority="68" w:unhideWhenUsed="0"/>
-    <w:lsdException w:name="Medium Grid 3 Accent 3" w:semiHidden="0" w:uiPriority="69" w:unhideWhenUsed="0"/>
-    <w:lsdException w:name="Dark List Accent 3" w:semiHidden="0" w:uiPriority="70" w:unhideWhenUsed="0"/>
-    <w:lsdException w:name="Colorful Shading Accent 3" w:semiHidden="0" w:uiPriority="71" w:unhideWhenUsed="0"/>
-    <w:lsdException w:name="Colorful List Accent 3" w:semiHidden="0" w:uiPriority="72" w:unhideWhenUsed="0"/>
-    <w:lsdException w:name="Colorful Grid Accent 3" w:semiHidden="0" w:uiPriority="73" w:unhideWhenUsed="0"/>
-    <w:lsdException w:name="Light Shading Accent 4" w:semiHidden="0" w:uiPriority="60" w:unhideWhenUsed="0"/>
-    <w:lsdException w:name="Light List Accent 4" w:semiHidden="0" w:uiPriority="61" w:unhideWhenUsed="0"/>
-    <w:lsdException w:name="Light Grid Accent 4" w:semiHidden="0" w:uiPriority="62" w:unhideWhenUsed="0"/>
-    <w:lsdException w:name="Medium Shading 1 Accent 4" w:semiHidden="0" w:uiPriority="63" w:unhideWhenUsed="0"/>
-    <w:lsdException w:name="Medium Shading 2 Accent 4" w:semiHidden="0" w:uiPriority="64" w:unhideWhenUsed="0"/>
-    <w:lsdException w:name="Medium List 1 Accent 4" w:semiHidden="0" w:uiPriority="65" w:unhideWhenUsed="0"/>
-    <w:lsdException w:name="Medium List 2 Accent 4" w:semiHidden="0" w:uiPriority="66" w:unhideWhenUsed="0"/>
-    <w:lsdException w:name="Medium Grid 1 Accent 4" w:semiHidden="0" w:uiPriority="67" w:unhideWhenUsed="0"/>
-    <w:lsdException w:name="Medium Grid 2 Accent 4" w:semiHidden="0" w:uiPriority="68" w:unhideWhenUsed="0"/>
-    <w:lsdException w:name="Medium Grid 3 Accent 4" w:semiHidden="0" w:uiPriority="69" w:unhideWhenUsed="0"/>
-    <w:lsdException w:name="Dark List Accent 4" w:semiHidden="0" w:uiPriority="70" w:unhideWhenUsed="0"/>
-    <w:lsdException w:name="Colorful Shading Accent 4" w:semiHidden="0" w:uiPriority="71" w:unhideWhenUsed="0"/>
-    <w:lsdException w:name="Colorful List Accent 4" w:semiHidden="0" w:uiPriority="72" w:unhideWhenUsed="0"/>
-    <w:lsdException w:name="Colorful Grid Accent 4" w:semiHidden="0" w:uiPriority="73" w:unhideWhenUsed="0"/>
-    <w:lsdException w:name="Light Shading Accent 5" w:semiHidden="0" w:uiPriority="60" w:unhideWhenUsed="0"/>
-    <w:lsdException w:name="Light List Accent 5" w:semiHidden="0" w:uiPriority="61" w:unhideWhenUsed="0"/>
-    <w:lsdException w:name="Light Grid Accent 5" w:semiHidden="0" w:uiPriority="62" w:unhideWhenUsed="0"/>
-    <w:lsdException w:name="Medium Shading 1 Accent 5" w:semiHidden="0" w:uiPriority="63" w:unhideWhenUsed="0"/>
-    <w:lsdException w:name="Medium Shading 2 Accent 5" w:semiHidden="0" w:uiPriority="64" w:unhideWhenUsed="0"/>
-    <w:lsdException w:name="Medium List 1 Accent 5" w:semiHidden="0" w:uiPriority="65" w:unhideWhenUsed="0"/>
-    <w:lsdException w:name="Medium List 2 Accent 5" w:semiHidden="0" w:uiPriority="66" w:unhideWhenUsed="0"/>
-    <w:lsdException w:name="Medium Grid 1 Accent 5" w:semiHidden="0" w:uiPriority="67" w:unhideWhenUsed="0"/>
-    <w:lsdException w:name="Medium Grid 2 Accent 5" w:semiHidden="0" w:uiPriority="68" w:unhideWhenUsed="0"/>
-    <w:lsdException w:name="Medium Grid 3 Accent 5" w:semiHidden="0" w:uiPriority="69" w:unhideWhenUsed="0"/>
-    <w:lsdException w:name="Dark List Accent 5" w:semiHidden="0" w:uiPriority="70" w:unhideWhenUsed="0"/>
-    <w:lsdException w:name="Colorful Shading Accent 5" w:semiHidden="0" w:uiPriority="71" w:unhideWhenUsed="0"/>
-    <w:lsdException w:name="Colorful List Accent 5" w:semiHidden="0" w:uiPriority="72" w:unhideWhenUsed="0"/>
-    <w:lsdException w:name="Colorful Grid Accent 5" w:semiHidden="0" w:uiPriority="73" w:unhideWhenUsed="0"/>
-    <w:lsdException w:name="Light Shading Accent 6" w:semiHidden="0" w:uiPriority="60" w:unhideWhenUsed="0"/>
-    <w:lsdException w:name="Light List Accent 6" w:semiHidden="0" w:uiPriority="61" w:unhideWhenUsed="0"/>
-    <w:lsdException w:name="Light Grid Accent 6" w:semiHidden="0" w:uiPriority="62" w:unhideWhenUsed="0"/>
-    <w:lsdException w:name="Medium Shading 1 Accent 6" w:semiHidden="0" w:uiPriority="63" w:unhideWhenUsed="0"/>
-    <w:lsdException w:name="Medium Shading 2 Accent 6" w:semiHidden="0" w:uiPriority="64" w:unhideWhenUsed="0"/>
-    <w:lsdException w:name="Medium List 1 Accent 6" w:semiHidden="0" w:uiPriority="65" w:unhideWhenUsed="0"/>
-    <w:lsdException w:name="Medium List 2 Accent 6" w:semiHidden="0" w:uiPriority="66" w:unhideWhenUsed="0"/>
-    <w:lsdException w:name="Medium Grid 1 Accent 6" w:semiHidden="0" w:uiPriority="67" w:unhideWhenUsed="0"/>
-    <w:lsdException w:name="Medium Grid 2 Accent 6" w:semiHidden="0" w:uiPriority="68" w:unhideWhenUsed="0"/>
-    <w:lsdException w:name="Medium Grid 3 Accent 6" w:semiHidden="0" w:uiPriority="69" w:unhideWhenUsed="0"/>
-    <w:lsdException w:name="Dark List Accent 6" w:semiHidden="0" w:uiPriority="70" w:unhideWhenUsed="0"/>
-    <w:lsdException w:name="Colorful Shading Accent 6" w:semiHidden="0" w:uiPriority="71" w:unhideWhenUsed="0"/>
-    <w:lsdException w:name="Colorful List Accent 6" w:semiHidden="0" w:uiPriority="72" w:unhideWhenUsed="0"/>
-    <w:lsdException w:name="Colorful Grid Accent 6" w:semiHidden="0" w:uiPriority="73" w:unhideWhenUsed="0"/>
-    <w:lsdException w:name="Subtle Emphasis" w:semiHidden="0" w:uiPriority="19" w:unhideWhenUsed="0" w:qFormat="1"/>
-    <w:lsdException w:name="Intense Emphasis" w:semiHidden="0" w:uiPriority="21" w:unhideWhenUsed="0" w:qFormat="1"/>
-    <w:lsdException w:name="Subtle Reference" w:semiHidden="0" w:uiPriority="31" w:unhideWhenUsed="0" w:qFormat="1"/>
-    <w:lsdException w:name="Intense Reference" w:semiHidden="0" w:uiPriority="32" w:unhideWhenUsed="0" w:qFormat="1"/>
-    <w:lsdException w:name="Book Title" w:semiHidden="0" w:uiPriority="33" w:unhideWhenUsed="0" w:qFormat="1"/>
-    <w:lsdException w:name="Bibliography" w:uiPriority="37"/>
-    <w:lsdException w:name="TOC Heading" w:uiPriority="39" w:qFormat="1"/>
+  <w:latentStyles w:defLockedState="0" w:defUIPriority="99" w:defSemiHidden="0" w:defUnhideWhenUsed="0" w:defQFormat="0" w:count="376">
+    <w:lsdException w:name="Normal" w:uiPriority="0" w:qFormat="1"/>
+    <w:lsdException w:name="heading 1" w:uiPriority="9" w:qFormat="1"/>
+    <w:lsdException w:name="heading 2" w:semiHidden="1" w:uiPriority="9" w:unhideWhenUsed="1" w:qFormat="1"/>
+    <w:lsdException w:name="heading 3" w:semiHidden="1" w:uiPriority="9" w:unhideWhenUsed="1" w:qFormat="1"/>
+    <w:lsdException w:name="heading 4" w:semiHidden="1" w:uiPriority="9" w:unhideWhenUsed="1" w:qFormat="1"/>
+    <w:lsdException w:name="heading 5" w:semiHidden="1" w:uiPriority="9" w:unhideWhenUsed="1" w:qFormat="1"/>
+    <w:lsdException w:name="heading 6" w:semiHidden="1" w:uiPriority="9" w:unhideWhenUsed="1" w:qFormat="1"/>
+    <w:lsdException w:name="heading 7" w:semiHidden="1" w:uiPriority="9" w:unhideWhenUsed="1" w:qFormat="1"/>
+    <w:lsdException w:name="heading 8" w:semiHidden="1" w:uiPriority="9" w:unhideWhenUsed="1" w:qFormat="1"/>
+    <w:lsdException w:name="heading 9" w:semiHidden="1" w:uiPriority="9" w:unhideWhenUsed="1" w:qFormat="1"/>
+    <w:lsdException w:name="index 1" w:semiHidden="1" w:unhideWhenUsed="1"/>
+    <w:lsdException w:name="index 2" w:semiHidden="1" w:unhideWhenUsed="1"/>
+    <w:lsdException w:name="index 3" w:semiHidden="1" w:unhideWhenUsed="1"/>
+    <w:lsdException w:name="index 4" w:semiHidden="1" w:unhideWhenUsed="1"/>
+    <w:lsdException w:name="index 5" w:semiHidden="1" w:unhideWhenUsed="1"/>
+    <w:lsdException w:name="index 6" w:semiHidden="1" w:unhideWhenUsed="1"/>
+    <w:lsdException w:name="index 7" w:semiHidden="1" w:unhideWhenUsed="1"/>
+    <w:lsdException w:name="index 8" w:semiHidden="1" w:unhideWhenUsed="1"/>
+    <w:lsdException w:name="index 9" w:semiHidden="1" w:unhideWhenUsed="1"/>
+    <w:lsdException w:name="toc 1" w:semiHidden="1" w:uiPriority="39" w:unhideWhenUsed="1"/>
+    <w:lsdException w:name="toc 2" w:semiHidden="1" w:uiPriority="39" w:unhideWhenUsed="1"/>
+    <w:lsdException w:name="toc 3" w:semiHidden="1" w:uiPriority="39" w:unhideWhenUsed="1"/>
+    <w:lsdException w:name="toc 4" w:semiHidden="1" w:uiPriority="39" w:unhideWhenUsed="1"/>
+    <w:lsdException w:name="toc 5" w:semiHidden="1" w:uiPriority="39" w:unhideWhenUsed="1"/>
+    <w:lsdException w:name="toc 6" w:semiHidden="1" w:uiPriority="39" w:unhideWhenUsed="1"/>
+    <w:lsdException w:name="toc 7" w:semiHidden="1" w:uiPriority="39" w:unhideWhenUsed="1"/>
+    <w:lsdException w:name="toc 8" w:semiHidden="1" w:uiPriority="39" w:unhideWhenUsed="1"/>
+    <w:lsdException w:name="toc 9" w:semiHidden="1" w:uiPriority="39" w:unhideWhenUsed="1"/>
+    <w:lsdException w:name="Normal Indent" w:semiHidden="1" w:unhideWhenUsed="1"/>
+    <w:lsdException w:name="footnote text" w:semiHidden="1" w:unhideWhenUsed="1"/>
+    <w:lsdException w:name="annotation text" w:semiHidden="1" w:unhideWhenUsed="1"/>
+    <w:lsdException w:name="header" w:semiHidden="1" w:unhideWhenUsed="1"/>
+    <w:lsdException w:name="footer" w:semiHidden="1" w:unhideWhenUsed="1"/>
+    <w:lsdException w:name="index heading" w:semiHidden="1" w:unhideWhenUsed="1"/>
+    <w:lsdException w:name="caption" w:semiHidden="1" w:uiPriority="35" w:unhideWhenUsed="1" w:qFormat="1"/>
+    <w:lsdException w:name="table of figures" w:semiHidden="1" w:unhideWhenUsed="1"/>
+    <w:lsdException w:name="envelope address" w:semiHidden="1" w:unhideWhenUsed="1"/>
+    <w:lsdException w:name="envelope return" w:semiHidden="1" w:unhideWhenUsed="1"/>
+    <w:lsdException w:name="footnote reference" w:semiHidden="1" w:unhideWhenUsed="1"/>
+    <w:lsdException w:name="annotation reference" w:semiHidden="1" w:unhideWhenUsed="1"/>
+    <w:lsdException w:name="line number" w:semiHidden="1" w:unhideWhenUsed="1"/>
+    <w:lsdException w:name="page number" w:semiHidden="1" w:unhideWhenUsed="1"/>
+    <w:lsdException w:name="endnote reference" w:semiHidden="1" w:unhideWhenUsed="1"/>
+    <w:lsdException w:name="endnote text" w:semiHidden="1" w:unhideWhenUsed="1"/>
+    <w:lsdException w:name="table of authorities" w:semiHidden="1" w:unhideWhenUsed="1"/>
+    <w:lsdException w:name="macro" w:semiHidden="1" w:unhideWhenUsed="1"/>
+    <w:lsdException w:name="toa heading" w:semiHidden="1" w:unhideWhenUsed="1"/>
+    <w:lsdException w:name="List" w:semiHidden="1" w:unhideWhenUsed="1"/>
+    <w:lsdException w:name="List Bullet" w:semiHidden="1" w:unhideWhenUsed="1"/>
+    <w:lsdException w:name="List Number" w:semiHidden="1" w:unhideWhenUsed="1"/>
+    <w:lsdException w:name="List 2" w:semiHidden="1" w:unhideWhenUsed="1"/>
+    <w:lsdException w:name="List 3" w:semiHidden="1" w:unhideWhenUsed="1"/>
+    <w:lsdException w:name="List 4" w:semiHidden="1" w:unhideWhenUsed="1"/>
+    <w:lsdException w:name="List 5" w:semiHidden="1" w:unhideWhenUsed="1"/>
+    <w:lsdException w:name="List Bullet 2" w:semiHidden="1" w:unhideWhenUsed="1"/>
+    <w:lsdException w:name="List Bullet 3" w:semiHidden="1" w:unhideWhenUsed="1"/>
+    <w:lsdException w:name="List Bullet 4" w:semiHidden="1" w:unhideWhenUsed="1"/>
+    <w:lsdException w:name="List Bullet 5" w:semiHidden="1" w:unhideWhenUsed="1"/>
+    <w:lsdException w:name="List Number 2" w:semiHidden="1" w:unhideWhenUsed="1"/>
+    <w:lsdException w:name="List Number 3" w:semiHidden="1" w:unhideWhenUsed="1"/>
+    <w:lsdException w:name="List Number 4" w:semiHidden="1" w:unhideWhenUsed="1"/>
+    <w:lsdException w:name="List Number 5" w:semiHidden="1" w:unhideWhenUsed="1"/>
+    <w:lsdException w:name="Title" w:uiPriority="10" w:qFormat="1"/>
+    <w:lsdException w:name="Closing" w:semiHidden="1" w:unhideWhenUsed="1"/>
+    <w:lsdException w:name="Signature" w:semiHidden="1" w:unhideWhenUsed="1"/>
+    <w:lsdException w:name="Default Paragraph Font" w:semiHidden="1" w:uiPriority="1" w:unhideWhenUsed="1"/>
+    <w:lsdException w:name="Body Text" w:semiHidden="1" w:unhideWhenUsed="1"/>
+    <w:lsdException w:name="Body Text Indent" w:semiHidden="1" w:unhideWhenUsed="1"/>
+    <w:lsdException w:name="List Continue" w:semiHidden="1" w:unhideWhenUsed="1"/>
+    <w:lsdException w:name="List Continue 2" w:semiHidden="1" w:unhideWhenUsed="1"/>
+    <w:lsdException w:name="List Continue 3" w:semiHidden="1" w:unhideWhenUsed="1"/>
+    <w:lsdException w:name="List Continue 4" w:semiHidden="1" w:unhideWhenUsed="1"/>
+    <w:lsdException w:name="List Continue 5" w:semiHidden="1" w:unhideWhenUsed="1"/>
+    <w:lsdException w:name="Message Header" w:semiHidden="1" w:unhideWhenUsed="1"/>
+    <w:lsdException w:name="Subtitle" w:uiPriority="11" w:qFormat="1"/>
+    <w:lsdException w:name="Salutation" w:semiHidden="1" w:unhideWhenUsed="1"/>
+    <w:lsdException w:name="Date" w:semiHidden="1" w:unhideWhenUsed="1"/>
+    <w:lsdException w:name="Body Text First Indent" w:semiHidden="1" w:unhideWhenUsed="1"/>
+    <w:lsdException w:name="Body Text First Indent 2" w:semiHidden="1" w:unhideWhenUsed="1"/>
+    <w:lsdException w:name="Note Heading" w:semiHidden="1" w:unhideWhenUsed="1"/>
+    <w:lsdException w:name="Body Text 2" w:semiHidden="1" w:unhideWhenUsed="1"/>
+    <w:lsdException w:name="Body Text 3" w:semiHidden="1" w:unhideWhenUsed="1"/>
+    <w:lsdException w:name="Body Text Indent 2" w:semiHidden="1" w:unhideWhenUsed="1"/>
+    <w:lsdException w:name="Body Text Indent 3" w:semiHidden="1" w:unhideWhenUsed="1"/>
+    <w:lsdException w:name="Block Text" w:semiHidden="1" w:unhideWhenUsed="1"/>
+    <w:lsdException w:name="Hyperlink" w:semiHidden="1" w:unhideWhenUsed="1"/>
+    <w:lsdException w:name="FollowedHyperlink" w:semiHidden="1" w:unhideWhenUsed="1"/>
+    <w:lsdException w:name="Strong" w:uiPriority="22" w:qFormat="1"/>
+    <w:lsdException w:name="Emphasis" w:uiPriority="20" w:qFormat="1"/>
+    <w:lsdException w:name="Document Map" w:semiHidden="1" w:unhideWhenUsed="1"/>
+    <w:lsdException w:name="Plain Text" w:semiHidden="1" w:unhideWhenUsed="1"/>
+    <w:lsdException w:name="E-mail Signature" w:semiHidden="1" w:unhideWhenUsed="1"/>
+    <w:lsdException w:name="HTML Top of Form" w:semiHidden="1" w:unhideWhenUsed="1"/>
+    <w:lsdException w:name="HTML Bottom of Form" w:semiHidden="1" w:unhideWhenUsed="1"/>
+    <w:lsdException w:name="Normal (Web)" w:semiHidden="1" w:unhideWhenUsed="1"/>
+    <w:lsdException w:name="HTML Acronym" w:semiHidden="1" w:unhideWhenUsed="1"/>
+    <w:lsdException w:name="HTML Address" w:semiHidden="1" w:unhideWhenUsed="1"/>
+    <w:lsdException w:name="HTML Cite" w:semiHidden="1" w:unhideWhenUsed="1"/>
+    <w:lsdException w:name="HTML Code" w:semiHidden="1" w:unhideWhenUsed="1"/>
+    <w:lsdException w:name="HTML Definition" w:semiHidden="1" w:unhideWhenUsed="1"/>
+    <w:lsdException w:name="HTML Keyboard" w:semiHidden="1" w:unhideWhenUsed="1"/>
+    <w:lsdException w:name="HTML Preformatted" w:semiHidden="1" w:unhideWhenUsed="1"/>
+    <w:lsdException w:name="HTML Sample" w:semiHidden="1" w:unhideWhenUsed="1"/>
+    <w:lsdException w:name="HTML Typewriter" w:semiHidden="1" w:unhideWhenUsed="1"/>
+    <w:lsdException w:name="HTML Variable" w:semiHidden="1" w:unhideWhenUsed="1"/>
+    <w:lsdException w:name="Normal Table" w:semiHidden="1" w:unhideWhenUsed="1"/>
+    <w:lsdException w:name="annotation subject" w:semiHidden="1" w:unhideWhenUsed="1"/>
+    <w:lsdException w:name="No List" w:semiHidden="1" w:unhideWhenUsed="1"/>
+    <w:lsdException w:name="Outline List 1" w:semiHidden="1" w:unhideWhenUsed="1"/>
+    <w:lsdException w:name="Outline List 2" w:semiHidden="1" w:unhideWhenUsed="1"/>
+    <w:lsdException w:name="Outline List 3" w:semiHidden="1" w:unhideWhenUsed="1"/>
+    <w:lsdException w:name="Table Simple 1" w:semiHidden="1" w:unhideWhenUsed="1"/>
+    <w:lsdException w:name="Table Simple 2" w:semiHidden="1" w:unhideWhenUsed="1"/>
+    <w:lsdException w:name="Table Simple 3" w:semiHidden="1" w:unhideWhenUsed="1"/>
+    <w:lsdException w:name="Table Classic 1" w:semiHidden="1" w:unhideWhenUsed="1"/>
+    <w:lsdException w:name="Table Classic 2" w:semiHidden="1" w:unhideWhenUsed="1"/>
+    <w:lsdException w:name="Table Classic 3" w:semiHidden="1" w:unhideWhenUsed="1"/>
+    <w:lsdException w:name="Table Classic 4" w:semiHidden="1" w:unhideWhenUsed="1"/>
+    <w:lsdException w:name="Table Colorful 1" w:semiHidden="1" w:unhideWhenUsed="1"/>
+    <w:lsdException w:name="Table Colorful 2" w:semiHidden="1" w:unhideWhenUsed="1"/>
+    <w:lsdException w:name="Table Colorful 3" w:semiHidden="1" w:unhideWhenUsed="1"/>
+    <w:lsdException w:name="Table Columns 1" w:semiHidden="1" w:unhideWhenUsed="1"/>
+    <w:lsdException w:name="Table Columns 2" w:semiHidden="1" w:unhideWhenUsed="1"/>
+    <w:lsdException w:name="Table Columns 3" w:semiHidden="1" w:unhideWhenUsed="1"/>
+    <w:lsdException w:name="Table Columns 4" w:semiHidden="1" w:unhideWhenUsed="1"/>
+    <w:lsdException w:name="Table Columns 5" w:semiHidden="1" w:unhideWhenUsed="1"/>
+    <w:lsdException w:name="Table Grid 1" w:semiHidden="1" w:unhideWhenUsed="1"/>
+    <w:lsdException w:name="Table Grid 2" w:semiHidden="1" w:unhideWhenUsed="1"/>
+    <w:lsdException w:name="Table Grid 3" w:semiHidden="1" w:unhideWhenUsed="1"/>
+    <w:lsdException w:name="Table Grid 4" w:semiHidden="1" w:unhideWhenUsed="1"/>
+    <w:lsdException w:name="Table Grid 5" w:semiHidden="1" w:unhideWhenUsed="1"/>
+    <w:lsdException w:name="Table Grid 6" w:semiHidden="1" w:unhideWhenUsed="1"/>
+    <w:lsdException w:name="Table Grid 7" w:semiHidden="1" w:unhideWhenUsed="1"/>
+    <w:lsdException w:name="Table Grid 8" w:semiHidden="1" w:unhideWhenUsed="1"/>
+    <w:lsdException w:name="Table List 1" w:semiHidden="1" w:unhideWhenUsed="1"/>
+    <w:lsdException w:name="Table List 2" w:semiHidden="1" w:unhideWhenUsed="1"/>
+    <w:lsdException w:name="Table List 3" w:semiHidden="1" w:unhideWhenUsed="1"/>
+    <w:lsdException w:name="Table List 4" w:semiHidden="1" w:unhideWhenUsed="1"/>
+    <w:lsdException w:name="Table List 5" w:semiHidden="1" w:unhideWhenUsed="1"/>
+    <w:lsdException w:name="Table List 6" w:semiHidden="1" w:unhideWhenUsed="1"/>
+    <w:lsdException w:name="Table List 7" w:semiHidden="1" w:unhideWhenUsed="1"/>
+    <w:lsdException w:name="Table List 8" w:semiHidden="1" w:unhideWhenUsed="1"/>
+    <w:lsdException w:name="Table 3D effects 1" w:semiHidden="1" w:unhideWhenUsed="1"/>
+    <w:lsdException w:name="Table 3D effects 2" w:semiHidden="1" w:unhideWhenUsed="1"/>
+    <w:lsdException w:name="Table 3D effects 3" w:semiHidden="1" w:unhideWhenUsed="1"/>
+    <w:lsdException w:name="Table Contemporary" w:semiHidden="1" w:unhideWhenUsed="1"/>
+    <w:lsdException w:name="Table Elegant" w:semiHidden="1" w:unhideWhenUsed="1"/>
+    <w:lsdException w:name="Table Professional" w:semiHidden="1" w:unhideWhenUsed="1"/>
+    <w:lsdException w:name="Table Subtle 1" w:semiHidden="1" w:unhideWhenUsed="1"/>
+    <w:lsdException w:name="Table Subtle 2" w:semiHidden="1" w:unhideWhenUsed="1"/>
+    <w:lsdException w:name="Table Web 1" w:semiHidden="1" w:unhideWhenUsed="1"/>
+    <w:lsdException w:name="Table Web 2" w:semiHidden="1" w:unhideWhenUsed="1"/>
+    <w:lsdException w:name="Table Web 3" w:semiHidden="1" w:unhideWhenUsed="1"/>
+    <w:lsdException w:name="Balloon Text" w:semiHidden="1" w:unhideWhenUsed="1"/>
+    <w:lsdException w:name="Table Grid" w:semiHidden="1" w:uiPriority="59" w:unhideWhenUsed="1"/>
+    <w:lsdException w:name="Table Theme" w:semiHidden="1" w:unhideWhenUsed="1"/>
+    <w:lsdException w:name="Placeholder Text" w:semiHidden="1"/>
+    <w:lsdException w:name="No Spacing" w:uiPriority="1" w:qFormat="1"/>
+    <w:lsdException w:name="Light Shading" w:uiPriority="60"/>
+    <w:lsdException w:name="Light List" w:uiPriority="61"/>
+    <w:lsdException w:name="Light Grid" w:uiPriority="62"/>
+    <w:lsdException w:name="Medium Shading 1" w:uiPriority="63"/>
+    <w:lsdException w:name="Medium Shading 2" w:uiPriority="64"/>
+    <w:lsdException w:name="Medium List 1" w:uiPriority="65"/>
+    <w:lsdException w:name="Medium List 2" w:uiPriority="66"/>
+    <w:lsdException w:name="Medium Grid 1" w:uiPriority="67"/>
+    <w:lsdException w:name="Medium Grid 2" w:uiPriority="68"/>
+    <w:lsdException w:name="Medium Grid 3" w:uiPriority="69"/>
+    <w:lsdException w:name="Dark List" w:uiPriority="70"/>
+    <w:lsdException w:name="Colorful Shading" w:uiPriority="71"/>
+    <w:lsdException w:name="Colorful List" w:uiPriority="72"/>
+    <w:lsdException w:name="Colorful Grid" w:uiPriority="73"/>
+    <w:lsdException w:name="Light Shading Accent 1" w:uiPriority="60"/>
+    <w:lsdException w:name="Light List Accent 1" w:uiPriority="61"/>
+    <w:lsdException w:name="Light Grid Accent 1" w:uiPriority="62"/>
+    <w:lsdException w:name="Medium Shading 1 Accent 1" w:uiPriority="63"/>
+    <w:lsdException w:name="Medium Shading 2 Accent 1" w:uiPriority="64"/>
+    <w:lsdException w:name="Medium List 1 Accent 1" w:uiPriority="65"/>
+    <w:lsdException w:name="Revision" w:semiHidden="1"/>
+    <w:lsdException w:name="List Paragraph" w:uiPriority="34" w:qFormat="1"/>
+    <w:lsdException w:name="Quote" w:uiPriority="29" w:qFormat="1"/>
+    <w:lsdException w:name="Intense Quote" w:uiPriority="30" w:qFormat="1"/>
+    <w:lsdException w:name="Medium List 2 Accent 1" w:uiPriority="66"/>
+    <w:lsdException w:name="Medium Grid 1 Accent 1" w:uiPriority="67"/>
+    <w:lsdException w:name="Medium Grid 2 Accent 1" w:uiPriority="68"/>
+    <w:lsdException w:name="Medium Grid 3 Accent 1" w:uiPriority="69"/>
+    <w:lsdException w:name="Dark List Accent 1" w:uiPriority="70"/>
+    <w:lsdException w:name="Colorful Shading Accent 1" w:uiPriority="71"/>
+    <w:lsdException w:name="Colorful List Accent 1" w:uiPriority="72"/>
+    <w:lsdException w:name="Colorful Grid Accent 1" w:uiPriority="73"/>
+    <w:lsdException w:name="Light Shading Accent 2" w:uiPriority="60"/>
+    <w:lsdException w:name="Light List Accent 2" w:uiPriority="61"/>
+    <w:lsdException w:name="Light Grid Accent 2" w:uiPriority="62"/>
+    <w:lsdException w:name="Medium Shading 1 Accent 2" w:uiPriority="63"/>
+    <w:lsdException w:name="Medium Shading 2 Accent 2" w:uiPriority="64"/>
+    <w:lsdException w:name="Medium List 1 Accent 2" w:uiPriority="65"/>
+    <w:lsdException w:name="Medium List 2 Accent 2" w:uiPriority="66"/>
+    <w:lsdException w:name="Medium Grid 1 Accent 2" w:uiPriority="67"/>
+    <w:lsdException w:name="Medium Grid 2 Accent 2" w:uiPriority="68"/>
+    <w:lsdException w:name="Medium Grid 3 Accent 2" w:uiPriority="69"/>
+    <w:lsdException w:name="Dark List Accent 2" w:uiPriority="70"/>
+    <w:lsdException w:name="Colorful Shading Accent 2" w:uiPriority="71"/>
+    <w:lsdException w:name="Colorful List Accent 2" w:uiPriority="72"/>
+    <w:lsdException w:name="Colorful Grid Accent 2" w:uiPriority="73"/>
+    <w:lsdException w:name="Light Shading Accent 3" w:uiPriority="60"/>
+    <w:lsdException w:name="Light List Accent 3" w:uiPriority="61"/>
+    <w:lsdException w:name="Light Grid Accent 3" w:uiPriority="62"/>
+    <w:lsdException w:name="Medium Shading 1 Accent 3" w:uiPriority="63"/>
+    <w:lsdException w:name="Medium Shading 2 Accent 3" w:uiPriority="64"/>
+    <w:lsdException w:name="Medium List 1 Accent 3" w:uiPriority="65"/>
+    <w:lsdException w:name="Medium List 2 Accent 3" w:uiPriority="66"/>
+    <w:lsdException w:name="Medium Grid 1 Accent 3" w:uiPriority="67"/>
+    <w:lsdException w:name="Medium Grid 2 Accent 3" w:uiPriority="68"/>
+    <w:lsdException w:name="Medium Grid 3 Accent 3" w:uiPriority="69"/>
+    <w:lsdException w:name="Dark List Accent 3" w:uiPriority="70"/>
+    <w:lsdException w:name="Colorful Shading Accent 3" w:uiPriority="71"/>
+    <w:lsdException w:name="Colorful List Accent 3" w:uiPriority="72"/>
+    <w:lsdException w:name="Colorful Grid Accent 3" w:uiPriority="73"/>
+    <w:lsdException w:name="Light Shading Accent 4" w:uiPriority="60"/>
+    <w:lsdException w:name="Light List Accent 4" w:uiPriority="61"/>
+    <w:lsdException w:name="Light Grid Accent 4" w:uiPriority="62"/>
+    <w:lsdException w:name="Medium Shading 1 Accent 4" w:uiPriority="63"/>
+    <w:lsdException w:name="Medium Shading 2 Accent 4" w:uiPriority="64"/>
+    <w:lsdException w:name="Medium List 1 Accent 4" w:uiPriority="65"/>
+    <w:lsdException w:name="Medium List 2 Accent 4" w:uiPriority="66"/>
+    <w:lsdException w:name="Medium Grid 1 Accent 4" w:uiPriority="67"/>
+    <w:lsdException w:name="Medium Grid 2 Accent 4" w:uiPriority="68"/>
+    <w:lsdException w:name="Medium Grid 3 Accent 4" w:uiPriority="69"/>
+    <w:lsdException w:name="Dark List Accent 4" w:uiPriority="70"/>
+    <w:lsdException w:name="Colorful Shading Accent 4" w:uiPriority="71"/>
+    <w:lsdException w:name="Colorful List Accent 4" w:uiPriority="72"/>
+    <w:lsdException w:name="Colorful Grid Accent 4" w:uiPriority="73"/>
+    <w:lsdException w:name="Light Shading Accent 5" w:uiPriority="60"/>
+    <w:lsdException w:name="Light List Accent 5" w:uiPriority="61"/>
+    <w:lsdException w:name="Light Grid Accent 5" w:uiPriority="62"/>
+    <w:lsdException w:name="Medium Shading 1 Accent 5" w:uiPriority="63"/>
+    <w:lsdException w:name="Medium Shading 2 Accent 5" w:uiPriority="64"/>
+    <w:lsdException w:name="Medium List 1 Accent 5" w:uiPriority="65"/>
+    <w:lsdException w:name="Medium List 2 Accent 5" w:uiPriority="66"/>
+    <w:lsdException w:name="Medium Grid 1 Accent 5" w:uiPriority="67"/>
+    <w:lsdException w:name="Medium Grid 2 Accent 5" w:uiPriority="68"/>
+    <w:lsdException w:name="Medium Grid 3 Accent 5" w:uiPriority="69"/>
+    <w:lsdException w:name="Dark List Accent 5" w:uiPriority="70"/>
+    <w:lsdException w:name="Colorful Shading Accent 5" w:uiPriority="71"/>
+    <w:lsdException w:name="Colorful List Accent 5" w:uiPriority="72"/>
+    <w:lsdException w:name="Colorful Grid Accent 5" w:uiPriority="73"/>
+    <w:lsdException w:name="Light Shading Accent 6" w:uiPriority="60"/>
+    <w:lsdException w:name="Light List Accent 6" w:uiPriority="61"/>
+    <w:lsdException w:name="Light Grid Accent 6" w:uiPriority="62"/>
+    <w:lsdException w:name="Medium Shading 1 Accent 6" w:uiPriority="63"/>
+    <w:lsdException w:name="Medium Shading 2 Accent 6" w:uiPriority="64"/>
+    <w:lsdException w:name="Medium List 1 Accent 6" w:uiPriority="65"/>
+    <w:lsdException w:name="Medium List 2 Accent 6" w:uiPriority="66"/>
+    <w:lsdException w:name="Medium Grid 1 Accent 6" w:uiPriority="67"/>
+    <w:lsdException w:name="Medium Grid 2 Accent 6" w:uiPriority="68"/>
+    <w:lsdException w:name="Medium Grid 3 Accent 6" w:uiPriority="69"/>
+    <w:lsdException w:name="Dark List Accent 6" w:uiPriority="70"/>
+    <w:lsdException w:name="Colorful Shading Accent 6" w:uiPriority="71"/>
+    <w:lsdException w:name="Colorful List Accent 6" w:uiPriority="72"/>
+    <w:lsdException w:name="Colorful Grid Accent 6" w:uiPriority="73"/>
+    <w:lsdException w:name="Subtle Emphasis" w:uiPriority="19" w:qFormat="1"/>
+    <w:lsdException w:name="Intense Emphasis" w:uiPriority="21" w:qFormat="1"/>
+    <w:lsdException w:name="Subtle Reference" w:uiPriority="31" w:qFormat="1"/>
+    <w:lsdException w:name="Intense Reference" w:uiPriority="32" w:qFormat="1"/>
+    <w:lsdException w:name="Book Title" w:uiPriority="33" w:qFormat="1"/>
+    <w:lsdException w:name="Bibliography" w:semiHidden="1" w:uiPriority="37" w:unhideWhenUsed="1"/>
+    <w:lsdException w:name="TOC Heading" w:semiHidden="1" w:uiPriority="39" w:unhideWhenUsed="1" w:qFormat="1"/>
+    <w:lsdException w:name="Plain Table 1" w:uiPriority="41"/>
+    <w:lsdException w:name="Plain Table 2" w:uiPriority="42"/>
+    <w:lsdException w:name="Plain Table 3" w:uiPriority="43"/>
+    <w:lsdException w:name="Plain Table 4" w:uiPriority="44"/>
+    <w:lsdException w:name="Plain Table 5" w:uiPriority="45"/>
+    <w:lsdException w:name="Grid Table Light" w:uiPriority="40"/>
+    <w:lsdException w:name="Grid Table 1 Light" w:uiPriority="46"/>
+    <w:lsdException w:name="Grid Table 2" w:uiPriority="47"/>
+    <w:lsdException w:name="Grid Table 3" w:uiPriority="48"/>
+    <w:lsdException w:name="Grid Table 4" w:uiPriority="49"/>
+    <w:lsdException w:name="Grid Table 5 Dark" w:uiPriority="50"/>
+    <w:lsdException w:name="Grid Table 6 Colorful" w:uiPriority="51"/>
+    <w:lsdException w:name="Grid Table 7 Colorful" w:uiPriority="52"/>
+    <w:lsdException w:name="Grid Table 1 Light Accent 1" w:uiPriority="46"/>
+    <w:lsdException w:name="Grid Table 2 Accent 1" w:uiPriority="47"/>
+    <w:lsdException w:name="Grid Table 3 Accent 1" w:uiPriority="48"/>
+    <w:lsdException w:name="Grid Table 4 Accent 1" w:uiPriority="49"/>
+    <w:lsdException w:name="Grid Table 5 Dark Accent 1" w:uiPriority="50"/>
+    <w:lsdException w:name="Grid Table 6 Colorful Accent 1" w:uiPriority="51"/>
+    <w:lsdException w:name="Grid Table 7 Colorful Accent 1" w:uiPriority="52"/>
+    <w:lsdException w:name="Grid Table 1 Light Accent 2" w:uiPriority="46"/>
+    <w:lsdException w:name="Grid Table 2 Accent 2" w:uiPriority="47"/>
+    <w:lsdException w:name="Grid Table 3 Accent 2" w:uiPriority="48"/>
+    <w:lsdException w:name="Grid Table 4 Accent 2" w:uiPriority="49"/>
+    <w:lsdException w:name="Grid Table 5 Dark Accent 2" w:uiPriority="50"/>
+    <w:lsdException w:name="Grid Table 6 Colorful Accent 2" w:uiPriority="51"/>
+    <w:lsdException w:name="Grid Table 7 Colorful Accent 2" w:uiPriority="52"/>
+    <w:lsdException w:name="Grid Table 1 Light Accent 3" w:uiPriority="46"/>
+    <w:lsdException w:name="Grid Table 2 Accent 3" w:uiPriority="47"/>
+    <w:lsdException w:name="Grid Table 3 Accent 3" w:uiPriority="48"/>
+    <w:lsdException w:name="Grid Table 4 Accent 3" w:uiPriority="49"/>
+    <w:lsdException w:name="Grid Table 5 Dark Accent 3" w:uiPriority="50"/>
+    <w:lsdException w:name="Grid Table 6 Colorful Accent 3" w:uiPriority="51"/>
+    <w:lsdException w:name="Grid Table 7 Colorful Accent 3" w:uiPriority="52"/>
+    <w:lsdException w:name="Grid Table 1 Light Accent 4" w:uiPriority="46"/>
+    <w:lsdException w:name="Grid Table 2 Accent 4" w:uiPriority="47"/>
+    <w:lsdException w:name="Grid Table 3 Accent 4" w:uiPriority="48"/>
+    <w:lsdException w:name="Grid Table 4 Accent 4" w:uiPriority="49"/>
+    <w:lsdException w:name="Grid Table 5 Dark Accent 4" w:uiPriority="50"/>
+    <w:lsdException w:name="Grid Table 6 Colorful Accent 4" w:uiPriority="51"/>
+    <w:lsdException w:name="Grid Table 7 Colorful Accent 4" w:uiPriority="52"/>
+    <w:lsdException w:name="Grid Table 1 Light Accent 5" w:uiPriority="46"/>
+    <w:lsdException w:name="Grid Table 2 Accent 5" w:uiPriority="47"/>
+    <w:lsdException w:name="Grid Table 3 Accent 5" w:uiPriority="48"/>
+    <w:lsdException w:name="Grid Table 4 Accent 5" w:uiPriority="49"/>
+    <w:lsdException w:name="Grid Table 5 Dark Accent 5" w:uiPriority="50"/>
+    <w:lsdException w:name="Grid Table 6 Colorful Accent 5" w:uiPriority="51"/>
+    <w:lsdException w:name="Grid Table 7 Colorful Accent 5" w:uiPriority="52"/>
+    <w:lsdException w:name="Grid Table 1 Light Accent 6" w:uiPriority="46"/>
+    <w:lsdException w:name="Grid Table 2 Accent 6" w:uiPriority="47"/>
+    <w:lsdException w:name="Grid Table 3 Accent 6" w:uiPriority="48"/>
+    <w:lsdException w:name="Grid Table 4 Accent 6" w:uiPriority="49"/>
+    <w:lsdException w:name="Grid Table 5 Dark Accent 6" w:uiPriority="50"/>
+    <w:lsdException w:name="Grid Table 6 Colorful Accent 6" w:uiPriority="51"/>
+    <w:lsdException w:name="Grid Table 7 Colorful Accent 6" w:uiPriority="52"/>
+    <w:lsdException w:name="List Table 1 Light" w:uiPriority="46"/>
+    <w:lsdException w:name="List Table 2" w:uiPriority="47"/>
+    <w:lsdException w:name="List Table 3" w:uiPriority="48"/>
+    <w:lsdException w:name="List Table 4" w:uiPriority="49"/>
+    <w:lsdException w:name="List Table 5 Dark" w:uiPriority="50"/>
+    <w:lsdException w:name="List Table 6 Colorful" w:uiPriority="51"/>
+    <w:lsdException w:name="List Table 7 Colorful" w:uiPriority="52"/>
+    <w:lsdException w:name="List Table 1 Light Accent 1" w:uiPriority="46"/>
+    <w:lsdException w:name="List Table 2 Accent 1" w:uiPriority="47"/>
+    <w:lsdException w:name="List Table 3 Accent 1" w:uiPriority="48"/>
+    <w:lsdException w:name="List Table 4 Accent 1" w:uiPriority="49"/>
+    <w:lsdException w:name="List Table 5 Dark Accent 1" w:uiPriority="50"/>
+    <w:lsdException w:name="List Table 6 Colorful Accent 1" w:uiPriority="51"/>
+    <w:lsdException w:name="List Table 7 Colorful Accent 1" w:uiPriority="52"/>
+    <w:lsdException w:name="List Table 1 Light Accent 2" w:uiPriority="46"/>
+    <w:lsdException w:name="List Table 2 Accent 2" w:uiPriority="47"/>
+    <w:lsdException w:name="List Table 3 Accent 2" w:uiPriority="48"/>
+    <w:lsdException w:name="List Table 4 Accent 2" w:uiPriority="49"/>
+    <w:lsdException w:name="List Table 5 Dark Accent 2" w:uiPriority="50"/>
+    <w:lsdException w:name="List Table 6 Colorful Accent 2" w:uiPriority="51"/>
+    <w:lsdException w:name="List Table 7 Colorful Accent 2" w:uiPriority="52"/>
+    <w:lsdException w:name="List Table 1 Light Accent 3" w:uiPriority="46"/>
+    <w:lsdException w:name="List Table 2 Accent 3" w:uiPriority="47"/>
+    <w:lsdException w:name="List Table 3 Accent 3" w:uiPriority="48"/>
+    <w:lsdException w:name="List Table 4 Accent 3" w:uiPriority="49"/>
+    <w:lsdException w:name="List Table 5 Dark Accent 3" w:uiPriority="50"/>
+    <w:lsdException w:name="List Table 6 Colorful Accent 3" w:uiPriority="51"/>
+    <w:lsdException w:name="List Table 7 Colorful Accent 3" w:uiPriority="52"/>
+    <w:lsdException w:name="List Table 1 Light Accent 4" w:uiPriority="46"/>
+    <w:lsdException w:name="List Table 2 Accent 4" w:uiPriority="47"/>
+    <w:lsdException w:name="List Table 3 Accent 4" w:uiPriority="48"/>
+    <w:lsdException w:name="List Table 4 Accent 4" w:uiPriority="49"/>
+    <w:lsdException w:name="List Table 5 Dark Accent 4" w:uiPriority="50"/>
+    <w:lsdException w:name="List Table 6 Colorful Accent 4" w:uiPriority="51"/>
+    <w:lsdException w:name="List Table 7 Colorful Accent 4" w:uiPriority="52"/>
+    <w:lsdException w:name="List Table 1 Light Accent 5" w:uiPriority="46"/>
+    <w:lsdException w:name="List Table 2 Accent 5" w:uiPriority="47"/>
+    <w:lsdException w:name="List Table 3 Accent 5" w:uiPriority="48"/>
+    <w:lsdException w:name="List Table 4 Accent 5" w:uiPriority="49"/>
+    <w:lsdException w:name="List Table 5 Dark Accent 5" w:uiPriority="50"/>
+    <w:lsdException w:name="List Table 6 Colorful Accent 5" w:uiPriority="51"/>
+    <w:lsdException w:name="List Table 7 Colorful Accent 5" w:uiPriority="52"/>
+    <w:lsdException w:name="List Table 1 Light Accent 6" w:uiPriority="46"/>
+    <w:lsdException w:name="List Table 2 Accent 6" w:uiPriority="47"/>
+    <w:lsdException w:name="List Table 3 Accent 6" w:uiPriority="48"/>
+    <w:lsdException w:name="List Table 4 Accent 6" w:uiPriority="49"/>
+    <w:lsdException w:name="List Table 5 Dark Accent 6" w:uiPriority="50"/>
+    <w:lsdException w:name="List Table 6 Colorful Accent 6" w:uiPriority="51"/>
+    <w:lsdException w:name="List Table 7 Colorful Accent 6" w:uiPriority="52"/>
+    <w:lsdException w:name="Mention" w:semiHidden="1" w:unhideWhenUsed="1"/>
+    <w:lsdException w:name="Smart Hyperlink" w:semiHidden="1" w:unhideWhenUsed="1"/>
+    <w:lsdException w:name="Hashtag" w:semiHidden="1" w:unhideWhenUsed="1"/>
+    <w:lsdException w:name="Unresolved Mention" w:semiHidden="1" w:unhideWhenUsed="1"/>
+    <w:lsdException w:name="Smart Link" w:semiHidden="1" w:unhideWhenUsed="1"/>
   </w:latentStyles>
   <w:style w:type="paragraph" w:default="1" w:styleId="Normal">
     <w:name w:val="Normal"/>

</xml_diff>